<commit_message>
Day #239 - Working on FANG and watching Warlords IV
</commit_message>
<xml_diff>
--- a/docs/FANG_PROJECT/FANG_PROJECT_P1.docx
+++ b/docs/FANG_PROJECT/FANG_PROJECT_P1.docx
@@ -75,6 +75,9 @@
         <w:t xml:space="preserve">learning to make </w:t>
       </w:r>
       <w:r>
+        <w:t xml:space="preserve">computer </w:t>
+      </w:r>
+      <w:r>
         <w:t>game</w:t>
       </w:r>
       <w:r>
@@ -117,7 +120,13 @@
         <w:t xml:space="preserve"> in game development</w:t>
       </w:r>
       <w:r>
-        <w:t xml:space="preserve"> that spanned programming, design and creating art assets</w:t>
+        <w:t xml:space="preserve"> that spanned programming, </w:t>
+      </w:r>
+      <w:r>
+        <w:t xml:space="preserve">game </w:t>
+      </w:r>
+      <w:r>
+        <w:t>design and creating art assets</w:t>
       </w:r>
       <w:r>
         <w:t>.</w:t>
@@ -125,206 +134,262 @@
     </w:p>
     <w:p>
       <w:r>
-        <w:t xml:space="preserve">The use of Java as the first programming language to teach computer science has decreased since this book was written and the approach used in the book to teach programming </w:t>
-      </w:r>
-      <w:r>
-        <w:t xml:space="preserve">via game creation </w:t>
-      </w:r>
-      <w:r>
-        <w:t>did not become as popular.</w:t>
+        <w:t xml:space="preserve">The use of Java as the first programming language to teach computer science has </w:t>
+      </w:r>
+      <w:r>
+        <w:t>seen a large decline</w:t>
+      </w:r>
+      <w:r>
+        <w:t xml:space="preserve"> since this book was written and the approach used in the book to teach programming via </w:t>
+      </w:r>
+      <w:r>
+        <w:t xml:space="preserve">video </w:t>
+      </w:r>
+      <w:r>
+        <w:t>game creation did not become as popular</w:t>
+      </w:r>
+      <w:r>
+        <w:t xml:space="preserve"> as the proponents hoped</w:t>
+      </w:r>
+      <w:r>
+        <w:t xml:space="preserve">. </w:t>
+      </w:r>
+      <w:r>
+        <w:t xml:space="preserve">The </w:t>
+      </w:r>
+      <w:r>
+        <w:t xml:space="preserve">college </w:t>
+      </w:r>
+      <w:r>
+        <w:t xml:space="preserve">programs evolved to utilize </w:t>
+      </w:r>
+      <w:r>
+        <w:t>C++</w:t>
+      </w:r>
+      <w:r>
+        <w:t>,</w:t>
+      </w:r>
+      <w:r>
+        <w:t xml:space="preserve"> a more natural language for creating games </w:t>
+      </w:r>
+      <w:r>
+        <w:t xml:space="preserve">or dropped the notion of teaching game creation and programming at the same time. In addition, </w:t>
+      </w:r>
+      <w:r>
+        <w:t xml:space="preserve">in many computer science curriculums </w:t>
+      </w:r>
+      <w:r>
+        <w:t xml:space="preserve">Java has been replaced as the first programming language </w:t>
+      </w:r>
+      <w:r>
+        <w:t>with</w:t>
       </w:r>
       <w:r>
         <w:t xml:space="preserve"> </w:t>
       </w:r>
       <w:r>
-        <w:t xml:space="preserve">The </w:t>
-      </w:r>
-      <w:r>
-        <w:t xml:space="preserve">college </w:t>
-      </w:r>
-      <w:r>
-        <w:t xml:space="preserve">programs evolved to utilize </w:t>
-      </w:r>
-      <w:r>
-        <w:t>C++</w:t>
+        <w:t xml:space="preserve">other languages </w:t>
+      </w:r>
+      <w:r>
+        <w:t xml:space="preserve">such as, </w:t>
+      </w:r>
+      <w:r>
+        <w:t>Python</w:t>
+      </w:r>
+      <w:r>
+        <w:t>, JavaScript</w:t>
+      </w:r>
+      <w:r>
+        <w:t>.</w:t>
+      </w:r>
+      <w:r>
+        <w:t xml:space="preserve"> </w:t>
+      </w:r>
+      <w:r>
+        <w:t>The trend away from Java seems natural since everyone can see the trends in the last decade has been</w:t>
+      </w:r>
+      <w:r>
+        <w:t xml:space="preserve"> towards</w:t>
+      </w:r>
+      <w:r>
+        <w:t xml:space="preserve"> data science, AI, front-end web development, using nodejs and other tools.</w:t>
+      </w:r>
+      <w:r>
+        <w:t xml:space="preserve"> </w:t>
+      </w:r>
+      <w:r>
+        <w:t xml:space="preserve"> </w:t>
+      </w:r>
+    </w:p>
+    <w:p>
+      <w:r>
+        <w:t xml:space="preserve">The decline </w:t>
+      </w:r>
+      <w:r>
+        <w:t xml:space="preserve">in the idea of teaching Java using </w:t>
+      </w:r>
+      <w:r>
+        <w:t>the creation of games</w:t>
+      </w:r>
+      <w:r>
+        <w:t xml:space="preserve"> as a </w:t>
+      </w:r>
+      <w:r>
+        <w:t>gimmick</w:t>
+      </w:r>
+      <w:r>
+        <w:t xml:space="preserve"> </w:t>
+      </w:r>
+      <w:r>
+        <w:t>is probably the reason the FANG Java Game Engin</w:t>
+      </w:r>
+      <w:r>
+        <w:t xml:space="preserve">e used in the book is </w:t>
+      </w:r>
+      <w:r>
+        <w:t xml:space="preserve">almost </w:t>
+      </w:r>
+      <w:r>
+        <w:t xml:space="preserve">impossible to find on the Internet today. </w:t>
+      </w:r>
+      <w:r>
+        <w:t>I deci</w:t>
+      </w:r>
+      <w:r>
+        <w:t xml:space="preserve">ded to take it on as a challenge to try to recreate FANG </w:t>
+      </w:r>
+      <w:r>
+        <w:t xml:space="preserve">Java Game Engine so that if anyone gets a hold of the book and wants to be able to </w:t>
+      </w:r>
+      <w:r>
+        <w:t xml:space="preserve">follow the </w:t>
+      </w:r>
+      <w:r>
+        <w:t>examples,</w:t>
+      </w:r>
+      <w:r>
+        <w:t xml:space="preserve"> they will be able to use my version</w:t>
+      </w:r>
+      <w:r>
+        <w:t xml:space="preserve">. </w:t>
+      </w:r>
+      <w:r>
+        <w:t>I plan on following the same package names and methods</w:t>
+      </w:r>
+      <w:r>
+        <w:t xml:space="preserve"> that I find in reading the book.</w:t>
+      </w:r>
+    </w:p>
+    <w:p>
+      <w:r>
+        <w:t xml:space="preserve">The original project was </w:t>
+      </w:r>
+      <w:r>
+        <w:t xml:space="preserve">an </w:t>
+      </w:r>
+      <w:r>
+        <w:t xml:space="preserve">open source </w:t>
+      </w:r>
+      <w:r>
+        <w:t>project</w:t>
       </w:r>
       <w:r>
         <w:t>,</w:t>
       </w:r>
       <w:r>
-        <w:t xml:space="preserve"> a more natural language for creating games </w:t>
-      </w:r>
-      <w:r>
-        <w:t xml:space="preserve">or dropped the notion of teaching game creation and programming at the same time. In addition, </w:t>
-      </w:r>
-      <w:r>
-        <w:t xml:space="preserve">in many computer science curriculums </w:t>
-      </w:r>
-      <w:r>
-        <w:t xml:space="preserve">Java has been replaced as the first programming language </w:t>
-      </w:r>
-      <w:r>
-        <w:t>with</w:t>
+        <w:t xml:space="preserve"> but it appears no one saved </w:t>
+      </w:r>
+      <w:r>
+        <w:t>the source code on</w:t>
+      </w:r>
+      <w:r>
+        <w:t xml:space="preserve"> GitHub</w:t>
+      </w:r>
+      <w:r>
+        <w:t xml:space="preserve"> so it can be readily obtained</w:t>
+      </w:r>
+      <w:r>
+        <w:t>.</w:t>
+      </w:r>
+      <w:r>
+        <w:t xml:space="preserve"> Maybe </w:t>
+      </w:r>
+      <w:r>
+        <w:t>the source code</w:t>
+      </w:r>
+      <w:r>
+        <w:t xml:space="preserve"> is hiding somewhere in </w:t>
+      </w:r>
+      <w:r>
+        <w:t xml:space="preserve">GitHub, </w:t>
+      </w:r>
+      <w:r>
+        <w:t>but I could not find it.</w:t>
       </w:r>
       <w:r>
         <w:t xml:space="preserve"> </w:t>
       </w:r>
       <w:r>
-        <w:t>Python</w:t>
-      </w:r>
-      <w:r>
-        <w:t>, JavaScript and other languages</w:t>
+        <w:t xml:space="preserve">I managed to find </w:t>
+      </w:r>
+      <w:r>
+        <w:t>fang2</w:t>
+      </w:r>
+      <w:r>
+        <w:t xml:space="preserve"> but not all the other packages (e.g. </w:t>
+      </w:r>
+      <w:r>
+        <w:t>spacesprites)</w:t>
+      </w:r>
+      <w:r>
+        <w:t xml:space="preserve">. </w:t>
+      </w:r>
+      <w:r>
+        <w:t xml:space="preserve">We will </w:t>
+      </w:r>
+      <w:r>
+        <w:t>mainly</w:t>
+      </w:r>
+      <w:r>
+        <w:t xml:space="preserve"> support running the programs in the textbook a</w:t>
+      </w:r>
+      <w:r>
+        <w:t>s</w:t>
+      </w:r>
+      <w:r>
+        <w:t xml:space="preserve"> java applications. </w:t>
+      </w:r>
+      <w:r>
+        <w:t xml:space="preserve"> Java applets no longer run on browsers without some effort on the part of the user to </w:t>
+      </w:r>
+      <w:r>
+        <w:t xml:space="preserve">configure the browser to allow them to run. </w:t>
+      </w:r>
+      <w:r>
+        <w:t>What is even tougher is that the last Java version to support applets was Java version 8, it was deprecated starting with Java 9 and completely removed in Java 17!</w:t>
+      </w:r>
+    </w:p>
+    <w:p>
+      <w:r>
+        <w:lastRenderedPageBreak/>
+        <w:t xml:space="preserve">I had to install Java 8 on my machine and by </w:t>
+      </w:r>
+      <w:r>
+        <w:t>2030 there will be 0 support. I plan on building a version of fang for Java 17 and Java 21. Since I plan on making all the code available anyone should be able to create a jar for any target version of Java they desire.</w:t>
+      </w:r>
+    </w:p>
+    <w:p>
+      <w:r>
+        <w:t xml:space="preserve">Note: </w:t>
+      </w:r>
+      <w:r>
+        <w:t>Game names, game company names, and video game program names are the property of their respective</w:t>
       </w:r>
       <w:r>
         <w:t xml:space="preserve"> </w:t>
       </w:r>
       <w:r>
-        <w:t>becoming</w:t>
-      </w:r>
-      <w:r>
-        <w:t xml:space="preserve"> increasing</w:t>
-      </w:r>
-      <w:r>
-        <w:t>ly</w:t>
-      </w:r>
-      <w:r>
-        <w:t xml:space="preserve"> more</w:t>
-      </w:r>
-      <w:r>
-        <w:t xml:space="preserve"> popular </w:t>
-      </w:r>
-      <w:r>
-        <w:t xml:space="preserve">first-time </w:t>
-      </w:r>
-      <w:r>
-        <w:t>programming language</w:t>
-      </w:r>
-      <w:r>
-        <w:t>s</w:t>
-      </w:r>
-      <w:r>
-        <w:t>.</w:t>
-      </w:r>
-      <w:r>
-        <w:t xml:space="preserve"> </w:t>
-      </w:r>
-    </w:p>
-    <w:p>
-      <w:r>
-        <w:t xml:space="preserve">The decline </w:t>
-      </w:r>
-      <w:r>
-        <w:t xml:space="preserve">in the idea of teaching Java using </w:t>
-      </w:r>
-      <w:r>
-        <w:t>the creation of games</w:t>
-      </w:r>
-      <w:r>
-        <w:t xml:space="preserve"> as a </w:t>
-      </w:r>
-      <w:r>
-        <w:t>gimmick</w:t>
-      </w:r>
-      <w:r>
-        <w:t xml:space="preserve"> </w:t>
-      </w:r>
-      <w:r>
-        <w:t>is probably the reason the FANG Java Game Engin</w:t>
-      </w:r>
-      <w:r>
-        <w:t xml:space="preserve">e used in the book is </w:t>
-      </w:r>
-      <w:r>
-        <w:t xml:space="preserve">almost </w:t>
-      </w:r>
-      <w:r>
-        <w:t xml:space="preserve">impossible to find on the Internet today. </w:t>
-      </w:r>
-      <w:r>
-        <w:t>I deci</w:t>
-      </w:r>
-      <w:r>
-        <w:t xml:space="preserve">ded to take it on as a challenge to try to recreate FANG </w:t>
-      </w:r>
-      <w:r>
-        <w:t xml:space="preserve">Java Game Engine so that if anyone gets a hold of the book and wants to be able to </w:t>
-      </w:r>
-      <w:r>
-        <w:t xml:space="preserve">follow the </w:t>
-      </w:r>
-      <w:r>
-        <w:t>examples,</w:t>
-      </w:r>
-      <w:r>
-        <w:t xml:space="preserve"> they will be able to use my version</w:t>
-      </w:r>
-      <w:r>
-        <w:t xml:space="preserve">. </w:t>
-      </w:r>
-      <w:r>
-        <w:t>I plan on following the same package names and methods</w:t>
-      </w:r>
-      <w:r>
-        <w:t xml:space="preserve"> that I find in reading the book.</w:t>
-      </w:r>
-    </w:p>
-    <w:p>
-      <w:r>
-        <w:t xml:space="preserve">The original project was </w:t>
-      </w:r>
-      <w:r>
-        <w:t xml:space="preserve">an </w:t>
-      </w:r>
-      <w:r>
-        <w:t xml:space="preserve">open source </w:t>
-      </w:r>
-      <w:r>
-        <w:t>project</w:t>
-      </w:r>
-      <w:r>
-        <w:t xml:space="preserve"> but it appears no one saved </w:t>
-      </w:r>
-      <w:r>
-        <w:t>the source code on</w:t>
-      </w:r>
-      <w:r>
-        <w:t xml:space="preserve"> GitHub</w:t>
-      </w:r>
-      <w:r>
-        <w:t xml:space="preserve"> so it can be readily obtained</w:t>
-      </w:r>
-      <w:r>
-        <w:t>.</w:t>
-      </w:r>
-      <w:r>
-        <w:t xml:space="preserve"> </w:t>
-      </w:r>
-      <w:r>
-        <w:t xml:space="preserve">I managed to find </w:t>
-      </w:r>
-      <w:r>
-        <w:t xml:space="preserve">fang2. </w:t>
-      </w:r>
-      <w:r>
-        <w:t xml:space="preserve">We will </w:t>
-      </w:r>
-      <w:r>
-        <w:t>mainly</w:t>
-      </w:r>
-      <w:r>
-        <w:t xml:space="preserve"> support running the programs in the textbook a</w:t>
-      </w:r>
-      <w:r>
-        <w:t>s</w:t>
-      </w:r>
-      <w:r>
-        <w:t xml:space="preserve"> java applications. </w:t>
-      </w:r>
-      <w:r>
-        <w:t xml:space="preserve"> Java applets no longer run on browsers without some effort on the part of the user to </w:t>
-      </w:r>
-      <w:r>
-        <w:t xml:space="preserve">configure the browser to allow them to run. </w:t>
+        <w:t>trademark or copyright holders.</w:t>
       </w:r>
     </w:p>
     <w:p>
@@ -337,7 +402,13 @@
     </w:p>
     <w:p>
       <w:r>
-        <w:t>I plan on learning how to use JavaFX and maybe FXGL (</w:t>
+        <w:t xml:space="preserve">I </w:t>
+      </w:r>
+      <w:r>
+        <w:t xml:space="preserve">eventually </w:t>
+      </w:r>
+      <w:r>
+        <w:t>plan on learning how to use JavaFX and maybe FXGL (</w:t>
       </w:r>
       <w:hyperlink r:id="rId6" w:history="1">
         <w:r>
@@ -348,16 +419,24 @@
         </w:r>
       </w:hyperlink>
       <w:r>
-        <w:t xml:space="preserve">) using the same package name and </w:t>
-      </w:r>
-      <w:r>
-        <w:lastRenderedPageBreak/>
-        <w:t xml:space="preserve">methods supplied by the original FANG Java Engine implementation. I may originally utilize a combination of AWT and Swing libraries, since it appears that was the approach used in the original code before I try to create a version with the latest Java UI library. </w:t>
-      </w:r>
-    </w:p>
-    <w:p>
-      <w:r>
-        <w:t xml:space="preserve">I will only work from the Javadoc material so that my implementation remains my own. </w:t>
+        <w:t xml:space="preserve">) using the same package name and methods supplied by the original FANG Java Engine implementation. I may originally utilize a combination of AWT and Swing libraries, since it appears that was the approach used in the original code before I try to create a version with the latest Java UI library. </w:t>
+      </w:r>
+    </w:p>
+    <w:p>
+      <w:r>
+        <w:t xml:space="preserve">I will </w:t>
+      </w:r>
+      <w:r>
+        <w:t xml:space="preserve">primarily </w:t>
+      </w:r>
+      <w:r>
+        <w:t xml:space="preserve">only work </w:t>
+      </w:r>
+      <w:r>
+        <w:t>with</w:t>
+      </w:r>
+      <w:r>
+        <w:t xml:space="preserve"> the Javadoc material so that my implementation remains my own. </w:t>
       </w:r>
     </w:p>
     <w:p>
@@ -382,13 +461,8 @@
         <w:t>Suppose I created the project: Ric</w:t>
       </w:r>
       <w:r>
-        <w:t>ky/</w:t>
-      </w:r>
-      <w:proofErr w:type="spellStart"/>
-      <w:r>
-        <w:t>FirstGame</w:t>
-      </w:r>
-      <w:proofErr w:type="spellEnd"/>
+        <w:t>ky/FirstGame</w:t>
+      </w:r>
     </w:p>
     <w:p>
       <w:r>
@@ -450,6 +524,7 @@
         <w:rPr>
           <w:noProof/>
         </w:rPr>
+        <w:lastRenderedPageBreak/>
         <w:drawing>
           <wp:inline distT="0" distB="0" distL="0" distR="0" wp14:anchorId="1E943458" wp14:editId="3E5983B3">
             <wp:extent cx="2749874" cy="3066580"/>
@@ -492,7 +567,6 @@
         <w:pStyle w:val="Heading2"/>
       </w:pPr>
       <w:r>
-        <w:lastRenderedPageBreak/>
         <w:t>Case: Simple Game #1</w:t>
       </w:r>
     </w:p>
@@ -543,6 +617,7 @@
         <w:rPr>
           <w:noProof/>
         </w:rPr>
+        <w:lastRenderedPageBreak/>
         <w:drawing>
           <wp:inline distT="0" distB="0" distL="0" distR="0" wp14:anchorId="24C07F78" wp14:editId="596C3B7A">
             <wp:extent cx="5943600" cy="2943860"/>
@@ -585,7 +660,6 @@
         <w:rPr>
           <w:noProof/>
         </w:rPr>
-        <w:lastRenderedPageBreak/>
         <w:drawing>
           <wp:inline distT="0" distB="0" distL="0" distR="0" wp14:anchorId="6D85C4AD" wp14:editId="46309435">
             <wp:extent cx="5943600" cy="2261235"/>
@@ -629,6 +703,7 @@
         <w:rPr>
           <w:noProof/>
         </w:rPr>
+        <w:lastRenderedPageBreak/>
         <w:drawing>
           <wp:inline distT="0" distB="0" distL="0" distR="0" wp14:anchorId="603BE26A" wp14:editId="4BCCE083">
             <wp:extent cx="2709514" cy="2993492"/>
@@ -683,97 +758,73 @@
       </w:r>
     </w:p>
     <w:p>
-      <w:proofErr w:type="spellStart"/>
       <w:r>
         <w:t>fang.attributes</w:t>
       </w:r>
-      <w:proofErr w:type="spellEnd"/>
-    </w:p>
-    <w:p>
-      <w:proofErr w:type="spellStart"/>
+    </w:p>
+    <w:p>
       <w:r>
         <w:t>fang.code</w:t>
       </w:r>
-      <w:proofErr w:type="spellEnd"/>
-    </w:p>
-    <w:p>
-      <w:proofErr w:type="spellStart"/>
+    </w:p>
+    <w:p>
       <w:r>
         <w:t>fang.experimental</w:t>
       </w:r>
-      <w:proofErr w:type="spellEnd"/>
-    </w:p>
-    <w:p>
-      <w:proofErr w:type="spellStart"/>
+    </w:p>
+    <w:p>
       <w:r>
         <w:t>fang.media</w:t>
       </w:r>
-      <w:proofErr w:type="spellEnd"/>
-    </w:p>
-    <w:p>
-      <w:proofErr w:type="spellStart"/>
+    </w:p>
+    <w:p>
       <w:r>
         <w:t>fang.network</w:t>
       </w:r>
-      <w:proofErr w:type="spellEnd"/>
-    </w:p>
-    <w:p>
-      <w:proofErr w:type="spellStart"/>
+    </w:p>
+    <w:p>
+      <w:r>
+        <w:t>fang.novice.transformers</w:t>
+      </w:r>
+    </w:p>
+    <w:p>
+      <w:r>
+        <w:t>fang.sprites</w:t>
+      </w:r>
+    </w:p>
+    <w:p>
+      <w:r>
+        <w:t>fang.transformers</w:t>
+      </w:r>
+    </w:p>
+    <w:p>
+      <w:r>
+        <w:t>fang.ui</w:t>
+      </w:r>
+    </w:p>
+    <w:p>
+      <w:r>
+        <w:t>fang.util</w:t>
+      </w:r>
+    </w:p>
+    <w:p>
+      <w:r>
+        <w:t>info.gridworld</w:t>
+      </w:r>
+    </w:p>
+    <w:p>
+      <w:r>
+        <w:t>info.gridworld.actor</w:t>
+      </w:r>
+    </w:p>
+    <w:p>
+      <w:r>
+        <w:t>xx</w:t>
+      </w:r>
+    </w:p>
+    <w:p>
       <w:r>
         <w:lastRenderedPageBreak/>
-        <w:t>fang.novice.transformers</w:t>
-      </w:r>
-      <w:proofErr w:type="spellEnd"/>
-    </w:p>
-    <w:p>
-      <w:proofErr w:type="spellStart"/>
-      <w:r>
-        <w:t>fang.sprites</w:t>
-      </w:r>
-      <w:proofErr w:type="spellEnd"/>
-    </w:p>
-    <w:p>
-      <w:proofErr w:type="spellStart"/>
-      <w:r>
-        <w:t>fang.transformers</w:t>
-      </w:r>
-      <w:proofErr w:type="spellEnd"/>
-    </w:p>
-    <w:p>
-      <w:proofErr w:type="spellStart"/>
-      <w:r>
-        <w:t>fang.ui</w:t>
-      </w:r>
-      <w:proofErr w:type="spellEnd"/>
-    </w:p>
-    <w:p>
-      <w:proofErr w:type="spellStart"/>
-      <w:r>
-        <w:t>fang.util</w:t>
-      </w:r>
-      <w:proofErr w:type="spellEnd"/>
-    </w:p>
-    <w:p>
-      <w:proofErr w:type="spellStart"/>
-      <w:r>
-        <w:t>info.gridworld</w:t>
-      </w:r>
-      <w:proofErr w:type="spellEnd"/>
-    </w:p>
-    <w:p>
-      <w:proofErr w:type="spellStart"/>
-      <w:r>
-        <w:t>info.gridworld.actor</w:t>
-      </w:r>
-      <w:proofErr w:type="spellEnd"/>
-    </w:p>
-    <w:p>
-      <w:r>
-        <w:t>xx</w:t>
-      </w:r>
-    </w:p>
-    <w:p>
-      <w:r>
         <w:br w:type="page"/>
       </w:r>
     </w:p>
@@ -781,12 +832,10 @@
       <w:pPr>
         <w:pStyle w:val="Heading1"/>
       </w:pPr>
-      <w:proofErr w:type="spellStart"/>
       <w:r>
         <w:lastRenderedPageBreak/>
         <w:t>Wackadot</w:t>
       </w:r>
-      <w:proofErr w:type="spellEnd"/>
     </w:p>
     <w:p>
       <w:pPr>
@@ -847,19 +896,8 @@
           <w:sz w:val="17"/>
           <w:szCs w:val="17"/>
         </w:rPr>
-        <w:t xml:space="preserve"> </w:t>
-      </w:r>
-      <w:proofErr w:type="spellStart"/>
-      <w:r>
-        <w:rPr>
-          <w:rFonts w:ascii="Consolas" w:hAnsi="Consolas" w:cs="Courier New"/>
-          <w:color w:val="000000"/>
-          <w:sz w:val="17"/>
-          <w:szCs w:val="17"/>
-        </w:rPr>
-        <w:t>wackadot</w:t>
-      </w:r>
-      <w:proofErr w:type="spellEnd"/>
+        <w:t xml:space="preserve"> wackadot</w:t>
+      </w:r>
       <w:r>
         <w:rPr>
           <w:rFonts w:ascii="Consolas" w:hAnsi="Consolas" w:cs="Courier New"/>
@@ -1160,17 +1198,7 @@
           <w:sz w:val="17"/>
           <w:szCs w:val="17"/>
         </w:rPr>
-        <w:t xml:space="preserve"> </w:t>
-      </w:r>
-      <w:proofErr w:type="spellStart"/>
-      <w:r>
-        <w:rPr>
-          <w:rFonts w:ascii="Consolas" w:hAnsi="Consolas" w:cs="Courier New"/>
-          <w:color w:val="000000"/>
-          <w:sz w:val="17"/>
-          <w:szCs w:val="17"/>
-        </w:rPr>
-        <w:t>java</w:t>
+        <w:t xml:space="preserve"> java</w:t>
       </w:r>
       <w:r>
         <w:rPr>
@@ -1190,7 +1218,6 @@
         </w:rPr>
         <w:t>awt</w:t>
       </w:r>
-      <w:proofErr w:type="spellEnd"/>
       <w:r>
         <w:rPr>
           <w:rFonts w:ascii="Consolas" w:hAnsi="Consolas" w:cs="Courier New"/>
@@ -1260,17 +1287,7 @@
           <w:sz w:val="17"/>
           <w:szCs w:val="17"/>
         </w:rPr>
-        <w:t xml:space="preserve"> </w:t>
-      </w:r>
-      <w:proofErr w:type="spellStart"/>
-      <w:r>
-        <w:rPr>
-          <w:rFonts w:ascii="Consolas" w:hAnsi="Consolas" w:cs="Courier New"/>
-          <w:color w:val="000000"/>
-          <w:sz w:val="17"/>
-          <w:szCs w:val="17"/>
-        </w:rPr>
-        <w:t>java</w:t>
+        <w:t xml:space="preserve"> java</w:t>
       </w:r>
       <w:r>
         <w:rPr>
@@ -1308,7 +1325,6 @@
         </w:rPr>
         <w:t>geom</w:t>
       </w:r>
-      <w:proofErr w:type="spellEnd"/>
       <w:r>
         <w:rPr>
           <w:rFonts w:ascii="Consolas" w:hAnsi="Consolas" w:cs="Courier New"/>
@@ -1422,27 +1438,7 @@
           <w:sz w:val="17"/>
           <w:szCs w:val="17"/>
         </w:rPr>
-        <w:t xml:space="preserve"> * Use mouse to </w:t>
-      </w:r>
-      <w:proofErr w:type="spellStart"/>
-      <w:r>
-        <w:rPr>
-          <w:rFonts w:ascii="Consolas" w:hAnsi="Consolas" w:cs="Courier New"/>
-          <w:color w:val="880000"/>
-          <w:sz w:val="17"/>
-          <w:szCs w:val="17"/>
-        </w:rPr>
-        <w:t>wack</w:t>
-      </w:r>
-      <w:proofErr w:type="spellEnd"/>
-      <w:r>
-        <w:rPr>
-          <w:rFonts w:ascii="Consolas" w:hAnsi="Consolas" w:cs="Courier New"/>
-          <w:color w:val="880000"/>
-          <w:sz w:val="17"/>
-          <w:szCs w:val="17"/>
-        </w:rPr>
-        <w:t xml:space="preserve"> dots and move them.</w:t>
+        <w:t xml:space="preserve"> * Use mouse to wack dots and move them.</w:t>
       </w:r>
     </w:p>
     <w:p>
@@ -1495,27 +1491,7 @@
           <w:sz w:val="17"/>
           <w:szCs w:val="17"/>
         </w:rPr>
-        <w:t xml:space="preserve"> * Score points for </w:t>
-      </w:r>
-      <w:proofErr w:type="spellStart"/>
-      <w:r>
-        <w:rPr>
-          <w:rFonts w:ascii="Consolas" w:hAnsi="Consolas" w:cs="Courier New"/>
-          <w:color w:val="880000"/>
-          <w:sz w:val="17"/>
-          <w:szCs w:val="17"/>
-        </w:rPr>
-        <w:t>wacking</w:t>
-      </w:r>
-      <w:proofErr w:type="spellEnd"/>
-      <w:r>
-        <w:rPr>
-          <w:rFonts w:ascii="Consolas" w:hAnsi="Consolas" w:cs="Courier New"/>
-          <w:color w:val="880000"/>
-          <w:sz w:val="17"/>
-          <w:szCs w:val="17"/>
-        </w:rPr>
-        <w:t xml:space="preserve"> dots</w:t>
+        <w:t xml:space="preserve"> * Score points for wacking dots</w:t>
       </w:r>
     </w:p>
     <w:p>
@@ -1809,7 +1785,6 @@
         </w:rPr>
         <w:t xml:space="preserve"> </w:t>
       </w:r>
-      <w:proofErr w:type="spellStart"/>
       <w:r>
         <w:rPr>
           <w:rFonts w:ascii="Consolas" w:hAnsi="Consolas" w:cs="Courier New"/>
@@ -1819,7 +1794,6 @@
         </w:rPr>
         <w:t>Wackadot</w:t>
       </w:r>
-      <w:proofErr w:type="spellEnd"/>
       <w:r>
         <w:rPr>
           <w:rFonts w:ascii="Consolas" w:hAnsi="Consolas" w:cs="Courier New"/>
@@ -1847,7 +1821,6 @@
         </w:rPr>
         <w:t xml:space="preserve"> </w:t>
       </w:r>
-      <w:proofErr w:type="spellStart"/>
       <w:r>
         <w:rPr>
           <w:rFonts w:ascii="Consolas" w:hAnsi="Consolas" w:cs="Courier New"/>
@@ -1857,7 +1830,6 @@
         </w:rPr>
         <w:t>GameLoop</w:t>
       </w:r>
-      <w:proofErr w:type="spellEnd"/>
       <w:r>
         <w:rPr>
           <w:rFonts w:ascii="Consolas" w:hAnsi="Consolas" w:cs="Courier New"/>
@@ -1971,27 +1943,7 @@
           <w:sz w:val="17"/>
           <w:szCs w:val="17"/>
         </w:rPr>
-        <w:t xml:space="preserve">// note that </w:t>
-      </w:r>
-      <w:proofErr w:type="spellStart"/>
-      <w:r>
-        <w:rPr>
-          <w:rFonts w:ascii="Consolas" w:hAnsi="Consolas" w:cs="Courier New"/>
-          <w:color w:val="880000"/>
-          <w:sz w:val="17"/>
-          <w:szCs w:val="17"/>
-        </w:rPr>
-        <w:t>GameLoop</w:t>
-      </w:r>
-      <w:proofErr w:type="spellEnd"/>
-      <w:r>
-        <w:rPr>
-          <w:rFonts w:ascii="Consolas" w:hAnsi="Consolas" w:cs="Courier New"/>
-          <w:color w:val="880000"/>
-          <w:sz w:val="17"/>
-          <w:szCs w:val="17"/>
-        </w:rPr>
-        <w:t xml:space="preserve"> contains the variable canvas</w:t>
+        <w:t>// note that GameLoop contains the variable canvas</w:t>
       </w:r>
     </w:p>
     <w:p>
@@ -2231,19 +2183,8 @@
           <w:sz w:val="17"/>
           <w:szCs w:val="17"/>
         </w:rPr>
-        <w:t xml:space="preserve"> </w:t>
-      </w:r>
-      <w:proofErr w:type="spellStart"/>
-      <w:r>
-        <w:rPr>
-          <w:rFonts w:ascii="Consolas" w:hAnsi="Consolas" w:cs="Courier New"/>
-          <w:color w:val="000000"/>
-          <w:sz w:val="17"/>
-          <w:szCs w:val="17"/>
-        </w:rPr>
-        <w:t>redDot</w:t>
-      </w:r>
-      <w:proofErr w:type="spellEnd"/>
+        <w:t xml:space="preserve"> redDot</w:t>
+      </w:r>
       <w:r>
         <w:rPr>
           <w:rFonts w:ascii="Consolas" w:hAnsi="Consolas" w:cs="Courier New"/>
@@ -2340,19 +2281,8 @@
           <w:sz w:val="17"/>
           <w:szCs w:val="17"/>
         </w:rPr>
-        <w:t xml:space="preserve"> </w:t>
-      </w:r>
-      <w:proofErr w:type="spellStart"/>
-      <w:r>
-        <w:rPr>
-          <w:rFonts w:ascii="Consolas" w:hAnsi="Consolas" w:cs="Courier New"/>
-          <w:color w:val="000000"/>
-          <w:sz w:val="17"/>
-          <w:szCs w:val="17"/>
-        </w:rPr>
-        <w:t>blueDot</w:t>
-      </w:r>
-      <w:proofErr w:type="spellEnd"/>
+        <w:t xml:space="preserve"> blueDot</w:t>
+      </w:r>
       <w:r>
         <w:rPr>
           <w:rFonts w:ascii="Consolas" w:hAnsi="Consolas" w:cs="Courier New"/>
@@ -2433,7 +2363,6 @@
         </w:rPr>
         <w:t xml:space="preserve"> </w:t>
       </w:r>
-      <w:proofErr w:type="spellStart"/>
       <w:r>
         <w:rPr>
           <w:rFonts w:ascii="Consolas" w:hAnsi="Consolas" w:cs="Courier New"/>
@@ -2443,27 +2372,15 @@
         </w:rPr>
         <w:t>StringSprite</w:t>
       </w:r>
-      <w:proofErr w:type="spellEnd"/>
-      <w:r>
-        <w:rPr>
-          <w:rFonts w:ascii="Consolas" w:hAnsi="Consolas" w:cs="Courier New"/>
-          <w:color w:val="000000"/>
-          <w:sz w:val="17"/>
-          <w:szCs w:val="17"/>
-        </w:rPr>
-        <w:t xml:space="preserve"> </w:t>
-      </w:r>
-      <w:proofErr w:type="spellStart"/>
-      <w:r>
-        <w:rPr>
-          <w:rFonts w:ascii="Consolas" w:hAnsi="Consolas" w:cs="Courier New"/>
-          <w:color w:val="000000"/>
-          <w:sz w:val="17"/>
-          <w:szCs w:val="17"/>
-        </w:rPr>
-        <w:t>scoreSprite</w:t>
-      </w:r>
-      <w:proofErr w:type="spellEnd"/>
+      <w:r>
+        <w:rPr>
+          <w:rFonts w:ascii="Consolas" w:hAnsi="Consolas" w:cs="Courier New"/>
+          <w:color w:val="000000"/>
+          <w:sz w:val="17"/>
+          <w:szCs w:val="17"/>
+        </w:rPr>
+        <w:t xml:space="preserve"> scoreSprite</w:t>
+      </w:r>
       <w:r>
         <w:rPr>
           <w:rFonts w:ascii="Consolas" w:hAnsi="Consolas" w:cs="Courier New"/>
@@ -2560,19 +2477,8 @@
           <w:sz w:val="17"/>
           <w:szCs w:val="17"/>
         </w:rPr>
-        <w:t xml:space="preserve"> </w:t>
-      </w:r>
-      <w:proofErr w:type="spellStart"/>
-      <w:r>
-        <w:rPr>
-          <w:rFonts w:ascii="Consolas" w:hAnsi="Consolas" w:cs="Courier New"/>
-          <w:color w:val="000000"/>
-          <w:sz w:val="17"/>
-          <w:szCs w:val="17"/>
-        </w:rPr>
-        <w:t>redScore</w:t>
-      </w:r>
-      <w:proofErr w:type="spellEnd"/>
+        <w:t xml:space="preserve"> redScore</w:t>
+      </w:r>
       <w:r>
         <w:rPr>
           <w:rFonts w:ascii="Consolas" w:hAnsi="Consolas" w:cs="Courier New"/>
@@ -2589,19 +2495,8 @@
           <w:sz w:val="17"/>
           <w:szCs w:val="17"/>
         </w:rPr>
-        <w:t xml:space="preserve"> </w:t>
-      </w:r>
-      <w:proofErr w:type="spellStart"/>
-      <w:r>
-        <w:rPr>
-          <w:rFonts w:ascii="Consolas" w:hAnsi="Consolas" w:cs="Courier New"/>
-          <w:color w:val="000000"/>
-          <w:sz w:val="17"/>
-          <w:szCs w:val="17"/>
-        </w:rPr>
-        <w:t>blueScore</w:t>
-      </w:r>
-      <w:proofErr w:type="spellEnd"/>
+        <w:t xml:space="preserve"> blueScore</w:t>
+      </w:r>
       <w:r>
         <w:rPr>
           <w:rFonts w:ascii="Consolas" w:hAnsi="Consolas" w:cs="Courier New"/>
@@ -2858,19 +2753,8 @@
           <w:sz w:val="17"/>
           <w:szCs w:val="17"/>
         </w:rPr>
-        <w:t xml:space="preserve"> </w:t>
-      </w:r>
-      <w:proofErr w:type="spellStart"/>
-      <w:r>
-        <w:rPr>
-          <w:rFonts w:ascii="Consolas" w:hAnsi="Consolas" w:cs="Courier New"/>
-          <w:color w:val="000000"/>
-          <w:sz w:val="17"/>
-          <w:szCs w:val="17"/>
-        </w:rPr>
-        <w:t>args</w:t>
-      </w:r>
-      <w:proofErr w:type="spellEnd"/>
+        <w:t xml:space="preserve"> args</w:t>
+      </w:r>
       <w:r>
         <w:rPr>
           <w:rFonts w:ascii="Consolas" w:hAnsi="Consolas" w:cs="Courier New"/>
@@ -2995,7 +2879,6 @@
         </w:rPr>
         <w:t xml:space="preserve">      </w:t>
       </w:r>
-      <w:proofErr w:type="spellStart"/>
       <w:r>
         <w:rPr>
           <w:rFonts w:ascii="Consolas" w:hAnsi="Consolas" w:cs="Courier New"/>
@@ -3005,7 +2888,24 @@
         </w:rPr>
         <w:t>Wackadot</w:t>
       </w:r>
-      <w:proofErr w:type="spellEnd"/>
+      <w:r>
+        <w:rPr>
+          <w:rFonts w:ascii="Consolas" w:hAnsi="Consolas" w:cs="Courier New"/>
+          <w:color w:val="000000"/>
+          <w:sz w:val="17"/>
+          <w:szCs w:val="17"/>
+        </w:rPr>
+        <w:t xml:space="preserve"> mygame </w:t>
+      </w:r>
+      <w:r>
+        <w:rPr>
+          <w:rFonts w:ascii="Consolas" w:hAnsi="Consolas" w:cs="Courier New"/>
+          <w:color w:val="666600"/>
+          <w:sz w:val="17"/>
+          <w:szCs w:val="17"/>
+        </w:rPr>
+        <w:t>=</w:t>
+      </w:r>
       <w:r>
         <w:rPr>
           <w:rFonts w:ascii="Consolas" w:hAnsi="Consolas" w:cs="Courier New"/>
@@ -3015,17 +2915,15 @@
         </w:rPr>
         <w:t xml:space="preserve"> </w:t>
       </w:r>
-      <w:proofErr w:type="spellStart"/>
-      <w:r>
-        <w:rPr>
-          <w:rFonts w:ascii="Consolas" w:hAnsi="Consolas" w:cs="Courier New"/>
-          <w:color w:val="000000"/>
-          <w:sz w:val="17"/>
-          <w:szCs w:val="17"/>
-        </w:rPr>
-        <w:t>mygame</w:t>
-      </w:r>
-      <w:proofErr w:type="spellEnd"/>
+      <w:r>
+        <w:rPr>
+          <w:rFonts w:ascii="Consolas" w:hAnsi="Consolas" w:cs="Courier New"/>
+          <w:color w:val="000088"/>
+          <w:sz w:val="17"/>
+          <w:szCs w:val="17"/>
+        </w:rPr>
+        <w:t>new</w:t>
+      </w:r>
       <w:r>
         <w:rPr>
           <w:rFonts w:ascii="Consolas" w:hAnsi="Consolas" w:cs="Courier New"/>
@@ -3038,50 +2936,12 @@
       <w:r>
         <w:rPr>
           <w:rFonts w:ascii="Consolas" w:hAnsi="Consolas" w:cs="Courier New"/>
-          <w:color w:val="666600"/>
-          <w:sz w:val="17"/>
-          <w:szCs w:val="17"/>
-        </w:rPr>
-        <w:t>=</w:t>
-      </w:r>
-      <w:r>
-        <w:rPr>
-          <w:rFonts w:ascii="Consolas" w:hAnsi="Consolas" w:cs="Courier New"/>
-          <w:color w:val="000000"/>
-          <w:sz w:val="17"/>
-          <w:szCs w:val="17"/>
-        </w:rPr>
-        <w:t xml:space="preserve"> </w:t>
-      </w:r>
-      <w:r>
-        <w:rPr>
-          <w:rFonts w:ascii="Consolas" w:hAnsi="Consolas" w:cs="Courier New"/>
-          <w:color w:val="000088"/>
-          <w:sz w:val="17"/>
-          <w:szCs w:val="17"/>
-        </w:rPr>
-        <w:t>new</w:t>
-      </w:r>
-      <w:r>
-        <w:rPr>
-          <w:rFonts w:ascii="Consolas" w:hAnsi="Consolas" w:cs="Courier New"/>
-          <w:color w:val="000000"/>
-          <w:sz w:val="17"/>
-          <w:szCs w:val="17"/>
-        </w:rPr>
-        <w:t xml:space="preserve"> </w:t>
-      </w:r>
-      <w:proofErr w:type="spellStart"/>
-      <w:r>
-        <w:rPr>
-          <w:rFonts w:ascii="Consolas" w:hAnsi="Consolas" w:cs="Courier New"/>
           <w:color w:val="660066"/>
           <w:sz w:val="17"/>
           <w:szCs w:val="17"/>
         </w:rPr>
         <w:t>Wackadot</w:t>
       </w:r>
-      <w:proofErr w:type="spellEnd"/>
       <w:r>
         <w:rPr>
           <w:rFonts w:ascii="Consolas" w:hAnsi="Consolas" w:cs="Courier New"/>
@@ -3142,17 +3002,7 @@
           <w:sz w:val="17"/>
           <w:szCs w:val="17"/>
         </w:rPr>
-        <w:t xml:space="preserve">      </w:t>
-      </w:r>
-      <w:proofErr w:type="spellStart"/>
-      <w:r>
-        <w:rPr>
-          <w:rFonts w:ascii="Consolas" w:hAnsi="Consolas" w:cs="Courier New"/>
-          <w:color w:val="000000"/>
-          <w:sz w:val="17"/>
-          <w:szCs w:val="17"/>
-        </w:rPr>
-        <w:t>mygame</w:t>
+        <w:t xml:space="preserve">      mygame</w:t>
       </w:r>
       <w:r>
         <w:rPr>
@@ -3172,7 +3022,6 @@
         </w:rPr>
         <w:t>runAsApplication</w:t>
       </w:r>
-      <w:proofErr w:type="spellEnd"/>
       <w:r>
         <w:rPr>
           <w:rFonts w:ascii="Consolas" w:hAnsi="Consolas" w:cs="Courier New"/>
@@ -3393,19 +3242,8 @@
           <w:sz w:val="17"/>
           <w:szCs w:val="17"/>
         </w:rPr>
-        <w:t xml:space="preserve"> </w:t>
-      </w:r>
-      <w:proofErr w:type="spellStart"/>
-      <w:r>
-        <w:rPr>
-          <w:rFonts w:ascii="Consolas" w:hAnsi="Consolas" w:cs="Courier New"/>
-          <w:color w:val="000000"/>
-          <w:sz w:val="17"/>
-          <w:szCs w:val="17"/>
-        </w:rPr>
-        <w:t>startGame</w:t>
-      </w:r>
-      <w:proofErr w:type="spellEnd"/>
+        <w:t xml:space="preserve"> startGame</w:t>
+      </w:r>
       <w:r>
         <w:rPr>
           <w:rFonts w:ascii="Consolas" w:hAnsi="Consolas" w:cs="Courier New"/>
@@ -3528,19 +3366,8 @@
           <w:sz w:val="17"/>
           <w:szCs w:val="17"/>
         </w:rPr>
-        <w:t xml:space="preserve">      </w:t>
-      </w:r>
-      <w:proofErr w:type="spellStart"/>
-      <w:r>
-        <w:rPr>
-          <w:rFonts w:ascii="Consolas" w:hAnsi="Consolas" w:cs="Courier New"/>
-          <w:color w:val="000000"/>
-          <w:sz w:val="17"/>
-          <w:szCs w:val="17"/>
-        </w:rPr>
-        <w:t>makeSprites</w:t>
-      </w:r>
-      <w:proofErr w:type="spellEnd"/>
+        <w:t xml:space="preserve">      makeSprites</w:t>
+      </w:r>
       <w:r>
         <w:rPr>
           <w:rFonts w:ascii="Consolas" w:hAnsi="Consolas" w:cs="Courier New"/>
@@ -3601,19 +3428,8 @@
           <w:sz w:val="17"/>
           <w:szCs w:val="17"/>
         </w:rPr>
-        <w:t xml:space="preserve">      </w:t>
-      </w:r>
-      <w:proofErr w:type="spellStart"/>
-      <w:r>
-        <w:rPr>
-          <w:rFonts w:ascii="Consolas" w:hAnsi="Consolas" w:cs="Courier New"/>
-          <w:color w:val="000000"/>
-          <w:sz w:val="17"/>
-          <w:szCs w:val="17"/>
-        </w:rPr>
-        <w:t>addSprites</w:t>
-      </w:r>
-      <w:proofErr w:type="spellEnd"/>
+        <w:t xml:space="preserve">      addSprites</w:t>
+      </w:r>
       <w:r>
         <w:rPr>
           <w:rFonts w:ascii="Consolas" w:hAnsi="Consolas" w:cs="Courier New"/>
@@ -3674,27 +3490,7 @@
           <w:sz w:val="17"/>
           <w:szCs w:val="17"/>
         </w:rPr>
-        <w:t xml:space="preserve">      </w:t>
-      </w:r>
-      <w:proofErr w:type="spellStart"/>
-      <w:r>
-        <w:rPr>
-          <w:rFonts w:ascii="Consolas" w:hAnsi="Consolas" w:cs="Courier New"/>
-          <w:color w:val="000000"/>
-          <w:sz w:val="17"/>
-          <w:szCs w:val="17"/>
-        </w:rPr>
-        <w:t>redScore</w:t>
-      </w:r>
-      <w:proofErr w:type="spellEnd"/>
-      <w:r>
-        <w:rPr>
-          <w:rFonts w:ascii="Consolas" w:hAnsi="Consolas" w:cs="Courier New"/>
-          <w:color w:val="000000"/>
-          <w:sz w:val="17"/>
-          <w:szCs w:val="17"/>
-        </w:rPr>
-        <w:t xml:space="preserve"> </w:t>
+        <w:t xml:space="preserve">      redScore </w:t>
       </w:r>
       <w:r>
         <w:rPr>
@@ -3783,27 +3579,7 @@
           <w:sz w:val="17"/>
           <w:szCs w:val="17"/>
         </w:rPr>
-        <w:t xml:space="preserve">      </w:t>
-      </w:r>
-      <w:proofErr w:type="spellStart"/>
-      <w:r>
-        <w:rPr>
-          <w:rFonts w:ascii="Consolas" w:hAnsi="Consolas" w:cs="Courier New"/>
-          <w:color w:val="000000"/>
-          <w:sz w:val="17"/>
-          <w:szCs w:val="17"/>
-        </w:rPr>
-        <w:t>blueScore</w:t>
-      </w:r>
-      <w:proofErr w:type="spellEnd"/>
-      <w:r>
-        <w:rPr>
-          <w:rFonts w:ascii="Consolas" w:hAnsi="Consolas" w:cs="Courier New"/>
-          <w:color w:val="000000"/>
-          <w:sz w:val="17"/>
-          <w:szCs w:val="17"/>
-        </w:rPr>
-        <w:t xml:space="preserve"> </w:t>
+        <w:t xml:space="preserve">      blueScore </w:t>
       </w:r>
       <w:r>
         <w:rPr>
@@ -4052,19 +3828,8 @@
           <w:sz w:val="17"/>
           <w:szCs w:val="17"/>
         </w:rPr>
-        <w:t xml:space="preserve"> </w:t>
-      </w:r>
-      <w:proofErr w:type="spellStart"/>
-      <w:r>
-        <w:rPr>
-          <w:rFonts w:ascii="Consolas" w:hAnsi="Consolas" w:cs="Courier New"/>
-          <w:color w:val="000000"/>
-          <w:sz w:val="17"/>
-          <w:szCs w:val="17"/>
-        </w:rPr>
-        <w:t>advanceFrame</w:t>
-      </w:r>
-      <w:proofErr w:type="spellEnd"/>
+        <w:t xml:space="preserve"> advanceFrame</w:t>
+      </w:r>
       <w:r>
         <w:rPr>
           <w:rFonts w:ascii="Consolas" w:hAnsi="Consolas" w:cs="Courier New"/>
@@ -4090,19 +3855,8 @@
           <w:sz w:val="17"/>
           <w:szCs w:val="17"/>
         </w:rPr>
-        <w:t xml:space="preserve"> </w:t>
-      </w:r>
-      <w:proofErr w:type="spellStart"/>
-      <w:r>
-        <w:rPr>
-          <w:rFonts w:ascii="Consolas" w:hAnsi="Consolas" w:cs="Courier New"/>
-          <w:color w:val="000000"/>
-          <w:sz w:val="17"/>
-          <w:szCs w:val="17"/>
-        </w:rPr>
-        <w:t>timePassed</w:t>
-      </w:r>
-      <w:proofErr w:type="spellEnd"/>
+        <w:t xml:space="preserve"> timePassed</w:t>
+      </w:r>
       <w:r>
         <w:rPr>
           <w:rFonts w:ascii="Consolas" w:hAnsi="Consolas" w:cs="Courier New"/>
@@ -4279,19 +4033,8 @@
           <w:sz w:val="17"/>
           <w:szCs w:val="17"/>
         </w:rPr>
-        <w:t xml:space="preserve"> </w:t>
-      </w:r>
-      <w:proofErr w:type="spellStart"/>
-      <w:r>
-        <w:rPr>
-          <w:rFonts w:ascii="Consolas" w:hAnsi="Consolas" w:cs="Courier New"/>
-          <w:color w:val="000000"/>
-          <w:sz w:val="17"/>
-          <w:szCs w:val="17"/>
-        </w:rPr>
-        <w:t>getPlayer</w:t>
-      </w:r>
-      <w:proofErr w:type="spellEnd"/>
+        <w:t xml:space="preserve"> getPlayer</w:t>
+      </w:r>
       <w:r>
         <w:rPr>
           <w:rFonts w:ascii="Consolas" w:hAnsi="Consolas" w:cs="Courier New"/>
@@ -4301,7 +4044,6 @@
         </w:rPr>
         <w:t>().</w:t>
       </w:r>
-      <w:proofErr w:type="spellStart"/>
       <w:r>
         <w:rPr>
           <w:rFonts w:ascii="Consolas" w:hAnsi="Consolas" w:cs="Courier New"/>
@@ -4311,7 +4053,6 @@
         </w:rPr>
         <w:t>getMouse</w:t>
       </w:r>
-      <w:proofErr w:type="spellEnd"/>
       <w:r>
         <w:rPr>
           <w:rFonts w:ascii="Consolas" w:hAnsi="Consolas" w:cs="Courier New"/>
@@ -4321,7 +4062,6 @@
         </w:rPr>
         <w:t>().</w:t>
       </w:r>
-      <w:proofErr w:type="spellStart"/>
       <w:r>
         <w:rPr>
           <w:rFonts w:ascii="Consolas" w:hAnsi="Consolas" w:cs="Courier New"/>
@@ -4331,7 +4071,6 @@
         </w:rPr>
         <w:t>getLocation</w:t>
       </w:r>
-      <w:proofErr w:type="spellEnd"/>
       <w:r>
         <w:rPr>
           <w:rFonts w:ascii="Consolas" w:hAnsi="Consolas" w:cs="Courier New"/>
@@ -4392,17 +4131,7 @@
           <w:sz w:val="17"/>
           <w:szCs w:val="17"/>
         </w:rPr>
-        <w:t xml:space="preserve">      </w:t>
-      </w:r>
-      <w:proofErr w:type="spellStart"/>
-      <w:r>
-        <w:rPr>
-          <w:rFonts w:ascii="Consolas" w:hAnsi="Consolas" w:cs="Courier New"/>
-          <w:color w:val="000000"/>
-          <w:sz w:val="17"/>
-          <w:szCs w:val="17"/>
-        </w:rPr>
-        <w:t>dot</w:t>
+        <w:t xml:space="preserve">      dot</w:t>
       </w:r>
       <w:r>
         <w:rPr>
@@ -4422,7 +4151,6 @@
         </w:rPr>
         <w:t>setLocation</w:t>
       </w:r>
-      <w:proofErr w:type="spellEnd"/>
       <w:r>
         <w:rPr>
           <w:rFonts w:ascii="Consolas" w:hAnsi="Consolas" w:cs="Courier New"/>
@@ -4501,19 +4229,8 @@
           <w:sz w:val="17"/>
           <w:szCs w:val="17"/>
         </w:rPr>
-        <w:t xml:space="preserve">      </w:t>
-      </w:r>
-      <w:proofErr w:type="spellStart"/>
-      <w:r>
-        <w:rPr>
-          <w:rFonts w:ascii="Consolas" w:hAnsi="Consolas" w:cs="Courier New"/>
-          <w:color w:val="000000"/>
-          <w:sz w:val="17"/>
-          <w:szCs w:val="17"/>
-        </w:rPr>
-        <w:t>handleCollisions</w:t>
-      </w:r>
-      <w:proofErr w:type="spellEnd"/>
+        <w:t xml:space="preserve">      handleCollisions</w:t>
+      </w:r>
       <w:r>
         <w:rPr>
           <w:rFonts w:ascii="Consolas" w:hAnsi="Consolas" w:cs="Courier New"/>
@@ -4672,19 +4389,8 @@
           <w:sz w:val="17"/>
           <w:szCs w:val="17"/>
         </w:rPr>
-        <w:t xml:space="preserve"> </w:t>
-      </w:r>
-      <w:proofErr w:type="spellStart"/>
-      <w:r>
-        <w:rPr>
-          <w:rFonts w:ascii="Consolas" w:hAnsi="Consolas" w:cs="Courier New"/>
-          <w:color w:val="000000"/>
-          <w:sz w:val="17"/>
-          <w:szCs w:val="17"/>
-        </w:rPr>
-        <w:t>makeSprites</w:t>
-      </w:r>
-      <w:proofErr w:type="spellEnd"/>
+        <w:t xml:space="preserve"> makeSprites</w:t>
+      </w:r>
       <w:r>
         <w:rPr>
           <w:rFonts w:ascii="Consolas" w:hAnsi="Consolas" w:cs="Courier New"/>
@@ -4845,7 +4551,6 @@
         </w:rPr>
         <w:t xml:space="preserve"> </w:t>
       </w:r>
-      <w:proofErr w:type="spellStart"/>
       <w:r>
         <w:rPr>
           <w:rFonts w:ascii="Consolas" w:hAnsi="Consolas" w:cs="Courier New"/>
@@ -4855,7 +4560,6 @@
         </w:rPr>
         <w:t>OvalSprite</w:t>
       </w:r>
-      <w:proofErr w:type="spellEnd"/>
       <w:r>
         <w:rPr>
           <w:rFonts w:ascii="Consolas" w:hAnsi="Consolas" w:cs="Courier New"/>
@@ -4952,17 +4656,7 @@
           <w:sz w:val="17"/>
           <w:szCs w:val="17"/>
         </w:rPr>
-        <w:t xml:space="preserve">      </w:t>
-      </w:r>
-      <w:proofErr w:type="spellStart"/>
-      <w:r>
-        <w:rPr>
-          <w:rFonts w:ascii="Consolas" w:hAnsi="Consolas" w:cs="Courier New"/>
-          <w:color w:val="000000"/>
-          <w:sz w:val="17"/>
-          <w:szCs w:val="17"/>
-        </w:rPr>
-        <w:t>dot</w:t>
+        <w:t xml:space="preserve">      dot</w:t>
       </w:r>
       <w:r>
         <w:rPr>
@@ -4982,7 +4676,6 @@
         </w:rPr>
         <w:t>setScale</w:t>
       </w:r>
-      <w:proofErr w:type="spellEnd"/>
       <w:r>
         <w:rPr>
           <w:rFonts w:ascii="Consolas" w:hAnsi="Consolas" w:cs="Courier New"/>
@@ -5061,17 +4754,7 @@
           <w:sz w:val="17"/>
           <w:szCs w:val="17"/>
         </w:rPr>
-        <w:t xml:space="preserve">      </w:t>
-      </w:r>
-      <w:proofErr w:type="spellStart"/>
-      <w:r>
-        <w:rPr>
-          <w:rFonts w:ascii="Consolas" w:hAnsi="Consolas" w:cs="Courier New"/>
-          <w:color w:val="000000"/>
-          <w:sz w:val="17"/>
-          <w:szCs w:val="17"/>
-        </w:rPr>
-        <w:t>dot</w:t>
+        <w:t xml:space="preserve">      dot</w:t>
       </w:r>
       <w:r>
         <w:rPr>
@@ -5091,7 +4774,6 @@
         </w:rPr>
         <w:t>setLocation</w:t>
       </w:r>
-      <w:proofErr w:type="spellEnd"/>
       <w:r>
         <w:rPr>
           <w:rFonts w:ascii="Consolas" w:hAnsi="Consolas" w:cs="Courier New"/>
@@ -5188,17 +4870,7 @@
           <w:sz w:val="17"/>
           <w:szCs w:val="17"/>
         </w:rPr>
-        <w:t xml:space="preserve">      </w:t>
-      </w:r>
-      <w:proofErr w:type="spellStart"/>
-      <w:r>
-        <w:rPr>
-          <w:rFonts w:ascii="Consolas" w:hAnsi="Consolas" w:cs="Courier New"/>
-          <w:color w:val="000000"/>
-          <w:sz w:val="17"/>
-          <w:szCs w:val="17"/>
-        </w:rPr>
-        <w:t>dot</w:t>
+        <w:t xml:space="preserve">      dot</w:t>
       </w:r>
       <w:r>
         <w:rPr>
@@ -5218,7 +4890,6 @@
         </w:rPr>
         <w:t>setColor</w:t>
       </w:r>
-      <w:proofErr w:type="spellEnd"/>
       <w:r>
         <w:rPr>
           <w:rFonts w:ascii="Consolas" w:hAnsi="Consolas" w:cs="Courier New"/>
@@ -5228,7 +4899,6 @@
         </w:rPr>
         <w:t>(</w:t>
       </w:r>
-      <w:proofErr w:type="spellStart"/>
       <w:r>
         <w:rPr>
           <w:rFonts w:ascii="Consolas" w:hAnsi="Consolas" w:cs="Courier New"/>
@@ -5256,7 +4926,6 @@
         </w:rPr>
         <w:t>RED</w:t>
       </w:r>
-      <w:proofErr w:type="spellEnd"/>
       <w:r>
         <w:rPr>
           <w:rFonts w:ascii="Consolas" w:hAnsi="Consolas" w:cs="Courier New"/>
@@ -5370,19 +5039,17 @@
           <w:sz w:val="17"/>
           <w:szCs w:val="17"/>
         </w:rPr>
-        <w:t xml:space="preserve">      </w:t>
-      </w:r>
-      <w:proofErr w:type="spellStart"/>
-      <w:r>
-        <w:rPr>
-          <w:rFonts w:ascii="Consolas" w:hAnsi="Consolas" w:cs="Courier New"/>
-          <w:color w:val="000000"/>
-          <w:sz w:val="17"/>
-          <w:szCs w:val="17"/>
-        </w:rPr>
-        <w:t>redDot</w:t>
-      </w:r>
-      <w:proofErr w:type="spellEnd"/>
+        <w:t xml:space="preserve">      redDot </w:t>
+      </w:r>
+      <w:r>
+        <w:rPr>
+          <w:rFonts w:ascii="Consolas" w:hAnsi="Consolas" w:cs="Courier New"/>
+          <w:color w:val="666600"/>
+          <w:sz w:val="17"/>
+          <w:szCs w:val="17"/>
+        </w:rPr>
+        <w:t>=</w:t>
+      </w:r>
       <w:r>
         <w:rPr>
           <w:rFonts w:ascii="Consolas" w:hAnsi="Consolas" w:cs="Courier New"/>
@@ -5395,11 +5062,11 @@
       <w:r>
         <w:rPr>
           <w:rFonts w:ascii="Consolas" w:hAnsi="Consolas" w:cs="Courier New"/>
-          <w:color w:val="666600"/>
-          <w:sz w:val="17"/>
-          <w:szCs w:val="17"/>
-        </w:rPr>
-        <w:t>=</w:t>
+          <w:color w:val="000088"/>
+          <w:sz w:val="17"/>
+          <w:szCs w:val="17"/>
+        </w:rPr>
+        <w:t>new</w:t>
       </w:r>
       <w:r>
         <w:rPr>
@@ -5413,32 +5080,12 @@
       <w:r>
         <w:rPr>
           <w:rFonts w:ascii="Consolas" w:hAnsi="Consolas" w:cs="Courier New"/>
-          <w:color w:val="000088"/>
-          <w:sz w:val="17"/>
-          <w:szCs w:val="17"/>
-        </w:rPr>
-        <w:t>new</w:t>
-      </w:r>
-      <w:r>
-        <w:rPr>
-          <w:rFonts w:ascii="Consolas" w:hAnsi="Consolas" w:cs="Courier New"/>
-          <w:color w:val="000000"/>
-          <w:sz w:val="17"/>
-          <w:szCs w:val="17"/>
-        </w:rPr>
-        <w:t xml:space="preserve"> </w:t>
-      </w:r>
-      <w:proofErr w:type="spellStart"/>
-      <w:r>
-        <w:rPr>
-          <w:rFonts w:ascii="Consolas" w:hAnsi="Consolas" w:cs="Courier New"/>
           <w:color w:val="660066"/>
           <w:sz w:val="17"/>
           <w:szCs w:val="17"/>
         </w:rPr>
         <w:t>OvalSprite</w:t>
       </w:r>
-      <w:proofErr w:type="spellEnd"/>
       <w:r>
         <w:rPr>
           <w:rFonts w:ascii="Consolas" w:hAnsi="Consolas" w:cs="Courier New"/>
@@ -5535,17 +5182,7 @@
           <w:sz w:val="17"/>
           <w:szCs w:val="17"/>
         </w:rPr>
-        <w:t xml:space="preserve">      </w:t>
-      </w:r>
-      <w:proofErr w:type="spellStart"/>
-      <w:r>
-        <w:rPr>
-          <w:rFonts w:ascii="Consolas" w:hAnsi="Consolas" w:cs="Courier New"/>
-          <w:color w:val="000000"/>
-          <w:sz w:val="17"/>
-          <w:szCs w:val="17"/>
-        </w:rPr>
-        <w:t>redDot</w:t>
+        <w:t xml:space="preserve">      redDot</w:t>
       </w:r>
       <w:r>
         <w:rPr>
@@ -5565,7 +5202,6 @@
         </w:rPr>
         <w:t>setScale</w:t>
       </w:r>
-      <w:proofErr w:type="spellEnd"/>
       <w:r>
         <w:rPr>
           <w:rFonts w:ascii="Consolas" w:hAnsi="Consolas" w:cs="Courier New"/>
@@ -5644,17 +5280,7 @@
           <w:sz w:val="17"/>
           <w:szCs w:val="17"/>
         </w:rPr>
-        <w:t xml:space="preserve">      </w:t>
-      </w:r>
-      <w:proofErr w:type="spellStart"/>
-      <w:r>
-        <w:rPr>
-          <w:rFonts w:ascii="Consolas" w:hAnsi="Consolas" w:cs="Courier New"/>
-          <w:color w:val="000000"/>
-          <w:sz w:val="17"/>
-          <w:szCs w:val="17"/>
-        </w:rPr>
-        <w:t>redDot</w:t>
+        <w:t xml:space="preserve">      redDot</w:t>
       </w:r>
       <w:r>
         <w:rPr>
@@ -5674,7 +5300,6 @@
         </w:rPr>
         <w:t>setLocation</w:t>
       </w:r>
-      <w:proofErr w:type="spellEnd"/>
       <w:r>
         <w:rPr>
           <w:rFonts w:ascii="Consolas" w:hAnsi="Consolas" w:cs="Courier New"/>
@@ -5735,17 +5360,7 @@
           <w:sz w:val="17"/>
           <w:szCs w:val="17"/>
         </w:rPr>
-        <w:t xml:space="preserve">        </w:t>
-      </w:r>
-      <w:proofErr w:type="spellStart"/>
-      <w:r>
-        <w:rPr>
-          <w:rFonts w:ascii="Consolas" w:hAnsi="Consolas" w:cs="Courier New"/>
-          <w:color w:val="000000"/>
-          <w:sz w:val="17"/>
-          <w:szCs w:val="17"/>
-        </w:rPr>
-        <w:t>random</w:t>
+        <w:t xml:space="preserve">        random</w:t>
       </w:r>
       <w:r>
         <w:rPr>
@@ -5765,7 +5380,6 @@
         </w:rPr>
         <w:t>nextDouble</w:t>
       </w:r>
-      <w:proofErr w:type="spellEnd"/>
       <w:r>
         <w:rPr>
           <w:rFonts w:ascii="Consolas" w:hAnsi="Consolas" w:cs="Courier New"/>
@@ -5826,17 +5440,7 @@
           <w:sz w:val="17"/>
           <w:szCs w:val="17"/>
         </w:rPr>
-        <w:t xml:space="preserve">        </w:t>
-      </w:r>
-      <w:proofErr w:type="spellStart"/>
-      <w:r>
-        <w:rPr>
-          <w:rFonts w:ascii="Consolas" w:hAnsi="Consolas" w:cs="Courier New"/>
-          <w:color w:val="000000"/>
-          <w:sz w:val="17"/>
-          <w:szCs w:val="17"/>
-        </w:rPr>
-        <w:t>random</w:t>
+        <w:t xml:space="preserve">        random</w:t>
       </w:r>
       <w:r>
         <w:rPr>
@@ -5856,7 +5460,6 @@
         </w:rPr>
         <w:t>nextDouble</w:t>
       </w:r>
-      <w:proofErr w:type="spellEnd"/>
       <w:r>
         <w:rPr>
           <w:rFonts w:ascii="Consolas" w:hAnsi="Consolas" w:cs="Courier New"/>
@@ -5917,17 +5520,7 @@
           <w:sz w:val="17"/>
           <w:szCs w:val="17"/>
         </w:rPr>
-        <w:t xml:space="preserve">      </w:t>
-      </w:r>
-      <w:proofErr w:type="spellStart"/>
-      <w:r>
-        <w:rPr>
-          <w:rFonts w:ascii="Consolas" w:hAnsi="Consolas" w:cs="Courier New"/>
-          <w:color w:val="000000"/>
-          <w:sz w:val="17"/>
-          <w:szCs w:val="17"/>
-        </w:rPr>
-        <w:t>redDot</w:t>
+        <w:t xml:space="preserve">      redDot</w:t>
       </w:r>
       <w:r>
         <w:rPr>
@@ -5947,7 +5540,6 @@
         </w:rPr>
         <w:t>setColor</w:t>
       </w:r>
-      <w:proofErr w:type="spellEnd"/>
       <w:r>
         <w:rPr>
           <w:rFonts w:ascii="Consolas" w:hAnsi="Consolas" w:cs="Courier New"/>
@@ -5957,7 +5549,6 @@
         </w:rPr>
         <w:t>(</w:t>
       </w:r>
-      <w:proofErr w:type="spellStart"/>
       <w:r>
         <w:rPr>
           <w:rFonts w:ascii="Consolas" w:hAnsi="Consolas" w:cs="Courier New"/>
@@ -5985,7 +5576,6 @@
         </w:rPr>
         <w:t>RED</w:t>
       </w:r>
-      <w:proofErr w:type="spellEnd"/>
       <w:r>
         <w:rPr>
           <w:rFonts w:ascii="Consolas" w:hAnsi="Consolas" w:cs="Courier New"/>
@@ -6099,19 +5689,17 @@
           <w:sz w:val="17"/>
           <w:szCs w:val="17"/>
         </w:rPr>
-        <w:t xml:space="preserve">      </w:t>
-      </w:r>
-      <w:proofErr w:type="spellStart"/>
-      <w:r>
-        <w:rPr>
-          <w:rFonts w:ascii="Consolas" w:hAnsi="Consolas" w:cs="Courier New"/>
-          <w:color w:val="000000"/>
-          <w:sz w:val="17"/>
-          <w:szCs w:val="17"/>
-        </w:rPr>
-        <w:t>blueDot</w:t>
-      </w:r>
-      <w:proofErr w:type="spellEnd"/>
+        <w:t xml:space="preserve">      blueDot </w:t>
+      </w:r>
+      <w:r>
+        <w:rPr>
+          <w:rFonts w:ascii="Consolas" w:hAnsi="Consolas" w:cs="Courier New"/>
+          <w:color w:val="666600"/>
+          <w:sz w:val="17"/>
+          <w:szCs w:val="17"/>
+        </w:rPr>
+        <w:t>=</w:t>
+      </w:r>
       <w:r>
         <w:rPr>
           <w:rFonts w:ascii="Consolas" w:hAnsi="Consolas" w:cs="Courier New"/>
@@ -6124,11 +5712,11 @@
       <w:r>
         <w:rPr>
           <w:rFonts w:ascii="Consolas" w:hAnsi="Consolas" w:cs="Courier New"/>
-          <w:color w:val="666600"/>
-          <w:sz w:val="17"/>
-          <w:szCs w:val="17"/>
-        </w:rPr>
-        <w:t>=</w:t>
+          <w:color w:val="000088"/>
+          <w:sz w:val="17"/>
+          <w:szCs w:val="17"/>
+        </w:rPr>
+        <w:t>new</w:t>
       </w:r>
       <w:r>
         <w:rPr>
@@ -6142,32 +5730,12 @@
       <w:r>
         <w:rPr>
           <w:rFonts w:ascii="Consolas" w:hAnsi="Consolas" w:cs="Courier New"/>
-          <w:color w:val="000088"/>
-          <w:sz w:val="17"/>
-          <w:szCs w:val="17"/>
-        </w:rPr>
-        <w:t>new</w:t>
-      </w:r>
-      <w:r>
-        <w:rPr>
-          <w:rFonts w:ascii="Consolas" w:hAnsi="Consolas" w:cs="Courier New"/>
-          <w:color w:val="000000"/>
-          <w:sz w:val="17"/>
-          <w:szCs w:val="17"/>
-        </w:rPr>
-        <w:t xml:space="preserve"> </w:t>
-      </w:r>
-      <w:proofErr w:type="spellStart"/>
-      <w:r>
-        <w:rPr>
-          <w:rFonts w:ascii="Consolas" w:hAnsi="Consolas" w:cs="Courier New"/>
           <w:color w:val="660066"/>
           <w:sz w:val="17"/>
           <w:szCs w:val="17"/>
         </w:rPr>
         <w:t>OvalSprite</w:t>
       </w:r>
-      <w:proofErr w:type="spellEnd"/>
       <w:r>
         <w:rPr>
           <w:rFonts w:ascii="Consolas" w:hAnsi="Consolas" w:cs="Courier New"/>
@@ -6264,17 +5832,7 @@
           <w:sz w:val="17"/>
           <w:szCs w:val="17"/>
         </w:rPr>
-        <w:t xml:space="preserve">      </w:t>
-      </w:r>
-      <w:proofErr w:type="spellStart"/>
-      <w:r>
-        <w:rPr>
-          <w:rFonts w:ascii="Consolas" w:hAnsi="Consolas" w:cs="Courier New"/>
-          <w:color w:val="000000"/>
-          <w:sz w:val="17"/>
-          <w:szCs w:val="17"/>
-        </w:rPr>
-        <w:t>blueDot</w:t>
+        <w:t xml:space="preserve">      blueDot</w:t>
       </w:r>
       <w:r>
         <w:rPr>
@@ -6294,7 +5852,6 @@
         </w:rPr>
         <w:t>setScale</w:t>
       </w:r>
-      <w:proofErr w:type="spellEnd"/>
       <w:r>
         <w:rPr>
           <w:rFonts w:ascii="Consolas" w:hAnsi="Consolas" w:cs="Courier New"/>
@@ -6373,17 +5930,7 @@
           <w:sz w:val="17"/>
           <w:szCs w:val="17"/>
         </w:rPr>
-        <w:t xml:space="preserve">      </w:t>
-      </w:r>
-      <w:proofErr w:type="spellStart"/>
-      <w:r>
-        <w:rPr>
-          <w:rFonts w:ascii="Consolas" w:hAnsi="Consolas" w:cs="Courier New"/>
-          <w:color w:val="000000"/>
-          <w:sz w:val="17"/>
-          <w:szCs w:val="17"/>
-        </w:rPr>
-        <w:t>blueDot</w:t>
+        <w:t xml:space="preserve">      blueDot</w:t>
       </w:r>
       <w:r>
         <w:rPr>
@@ -6403,7 +5950,6 @@
         </w:rPr>
         <w:t>setLocation</w:t>
       </w:r>
-      <w:proofErr w:type="spellEnd"/>
       <w:r>
         <w:rPr>
           <w:rFonts w:ascii="Consolas" w:hAnsi="Consolas" w:cs="Courier New"/>
@@ -6465,17 +6011,7 @@
           <w:sz w:val="17"/>
           <w:szCs w:val="17"/>
         </w:rPr>
-        <w:t xml:space="preserve">        </w:t>
-      </w:r>
-      <w:proofErr w:type="spellStart"/>
-      <w:r>
-        <w:rPr>
-          <w:rFonts w:ascii="Consolas" w:hAnsi="Consolas" w:cs="Courier New"/>
-          <w:color w:val="000000"/>
-          <w:sz w:val="17"/>
-          <w:szCs w:val="17"/>
-        </w:rPr>
-        <w:t>random</w:t>
+        <w:t xml:space="preserve">        random</w:t>
       </w:r>
       <w:r>
         <w:rPr>
@@ -6495,7 +6031,6 @@
         </w:rPr>
         <w:t>nextDouble</w:t>
       </w:r>
-      <w:proofErr w:type="spellEnd"/>
       <w:r>
         <w:rPr>
           <w:rFonts w:ascii="Consolas" w:hAnsi="Consolas" w:cs="Courier New"/>
@@ -6556,17 +6091,7 @@
           <w:sz w:val="17"/>
           <w:szCs w:val="17"/>
         </w:rPr>
-        <w:t xml:space="preserve">        </w:t>
-      </w:r>
-      <w:proofErr w:type="spellStart"/>
-      <w:r>
-        <w:rPr>
-          <w:rFonts w:ascii="Consolas" w:hAnsi="Consolas" w:cs="Courier New"/>
-          <w:color w:val="000000"/>
-          <w:sz w:val="17"/>
-          <w:szCs w:val="17"/>
-        </w:rPr>
-        <w:t>random</w:t>
+        <w:t xml:space="preserve">        random</w:t>
       </w:r>
       <w:r>
         <w:rPr>
@@ -6586,7 +6111,6 @@
         </w:rPr>
         <w:t>nextDouble</w:t>
       </w:r>
-      <w:proofErr w:type="spellEnd"/>
       <w:r>
         <w:rPr>
           <w:rFonts w:ascii="Consolas" w:hAnsi="Consolas" w:cs="Courier New"/>
@@ -6647,17 +6171,7 @@
           <w:sz w:val="17"/>
           <w:szCs w:val="17"/>
         </w:rPr>
-        <w:t xml:space="preserve">      </w:t>
-      </w:r>
-      <w:proofErr w:type="spellStart"/>
-      <w:r>
-        <w:rPr>
-          <w:rFonts w:ascii="Consolas" w:hAnsi="Consolas" w:cs="Courier New"/>
-          <w:color w:val="000000"/>
-          <w:sz w:val="17"/>
-          <w:szCs w:val="17"/>
-        </w:rPr>
-        <w:t>blueDot</w:t>
+        <w:t xml:space="preserve">      blueDot</w:t>
       </w:r>
       <w:r>
         <w:rPr>
@@ -6677,7 +6191,6 @@
         </w:rPr>
         <w:t>setColor</w:t>
       </w:r>
-      <w:proofErr w:type="spellEnd"/>
       <w:r>
         <w:rPr>
           <w:rFonts w:ascii="Consolas" w:hAnsi="Consolas" w:cs="Courier New"/>
@@ -6687,7 +6200,6 @@
         </w:rPr>
         <w:t>(</w:t>
       </w:r>
-      <w:proofErr w:type="spellStart"/>
       <w:r>
         <w:rPr>
           <w:rFonts w:ascii="Consolas" w:hAnsi="Consolas" w:cs="Courier New"/>
@@ -6715,7 +6227,6 @@
         </w:rPr>
         <w:t>BLUE</w:t>
       </w:r>
-      <w:proofErr w:type="spellEnd"/>
       <w:r>
         <w:rPr>
           <w:rFonts w:ascii="Consolas" w:hAnsi="Consolas" w:cs="Courier New"/>
@@ -6838,19 +6349,8 @@
           <w:sz w:val="17"/>
           <w:szCs w:val="17"/>
         </w:rPr>
-        <w:t xml:space="preserve">   </w:t>
-      </w:r>
-      <w:proofErr w:type="spellStart"/>
-      <w:r>
-        <w:rPr>
-          <w:rFonts w:ascii="Consolas" w:hAnsi="Consolas" w:cs="Courier New"/>
-          <w:color w:val="000000"/>
-          <w:sz w:val="17"/>
-          <w:szCs w:val="17"/>
-        </w:rPr>
-        <w:t>scoreSprite</w:t>
-      </w:r>
-      <w:proofErr w:type="spellEnd"/>
+        <w:t xml:space="preserve">   scoreSprite</w:t>
+      </w:r>
       <w:r>
         <w:rPr>
           <w:rFonts w:ascii="Consolas" w:hAnsi="Consolas" w:cs="Courier New"/>
@@ -6878,7 +6378,6 @@
         </w:rPr>
         <w:t xml:space="preserve"> </w:t>
       </w:r>
-      <w:proofErr w:type="spellStart"/>
       <w:r>
         <w:rPr>
           <w:rFonts w:ascii="Consolas" w:hAnsi="Consolas" w:cs="Courier New"/>
@@ -6888,7 +6387,6 @@
         </w:rPr>
         <w:t>StringSprite</w:t>
       </w:r>
-      <w:proofErr w:type="spellEnd"/>
       <w:r>
         <w:rPr>
           <w:rFonts w:ascii="Consolas" w:hAnsi="Consolas" w:cs="Courier New"/>
@@ -6932,27 +6430,7 @@
           <w:sz w:val="17"/>
           <w:szCs w:val="17"/>
         </w:rPr>
-        <w:t xml:space="preserve"> </w:t>
-      </w:r>
-      <w:proofErr w:type="spellStart"/>
-      <w:r>
-        <w:rPr>
-          <w:rFonts w:ascii="Consolas" w:hAnsi="Consolas" w:cs="Courier New"/>
-          <w:color w:val="000000"/>
-          <w:sz w:val="17"/>
-          <w:szCs w:val="17"/>
-        </w:rPr>
-        <w:t>redScore</w:t>
-      </w:r>
-      <w:proofErr w:type="spellEnd"/>
-      <w:r>
-        <w:rPr>
-          <w:rFonts w:ascii="Consolas" w:hAnsi="Consolas" w:cs="Courier New"/>
-          <w:color w:val="000000"/>
-          <w:sz w:val="17"/>
-          <w:szCs w:val="17"/>
-        </w:rPr>
-        <w:t xml:space="preserve"> </w:t>
+        <w:t xml:space="preserve"> redScore </w:t>
       </w:r>
       <w:r>
         <w:rPr>
@@ -7059,19 +6537,8 @@
           <w:sz w:val="17"/>
           <w:szCs w:val="17"/>
         </w:rPr>
-        <w:t xml:space="preserve"> </w:t>
-      </w:r>
-      <w:proofErr w:type="spellStart"/>
-      <w:r>
-        <w:rPr>
-          <w:rFonts w:ascii="Consolas" w:hAnsi="Consolas" w:cs="Courier New"/>
-          <w:color w:val="000000"/>
-          <w:sz w:val="17"/>
-          <w:szCs w:val="17"/>
-        </w:rPr>
-        <w:t>blueScore</w:t>
-      </w:r>
-      <w:proofErr w:type="spellEnd"/>
+        <w:t xml:space="preserve"> blueScore</w:t>
+      </w:r>
       <w:r>
         <w:rPr>
           <w:rFonts w:ascii="Consolas" w:hAnsi="Consolas" w:cs="Courier New"/>
@@ -7132,17 +6599,7 @@
           <w:sz w:val="17"/>
           <w:szCs w:val="17"/>
         </w:rPr>
-        <w:t xml:space="preserve">   </w:t>
-      </w:r>
-      <w:proofErr w:type="spellStart"/>
-      <w:r>
-        <w:rPr>
-          <w:rFonts w:ascii="Consolas" w:hAnsi="Consolas" w:cs="Courier New"/>
-          <w:color w:val="000000"/>
-          <w:sz w:val="17"/>
-          <w:szCs w:val="17"/>
-        </w:rPr>
-        <w:t>scoreSprite</w:t>
+        <w:t xml:space="preserve">   scoreSprite</w:t>
       </w:r>
       <w:r>
         <w:rPr>
@@ -7162,7 +6619,6 @@
         </w:rPr>
         <w:t>setHeight</w:t>
       </w:r>
-      <w:proofErr w:type="spellEnd"/>
       <w:r>
         <w:rPr>
           <w:rFonts w:ascii="Consolas" w:hAnsi="Consolas" w:cs="Courier New"/>
@@ -7241,17 +6697,7 @@
           <w:sz w:val="17"/>
           <w:szCs w:val="17"/>
         </w:rPr>
-        <w:t xml:space="preserve">   </w:t>
-      </w:r>
-      <w:proofErr w:type="spellStart"/>
-      <w:r>
-        <w:rPr>
-          <w:rFonts w:ascii="Consolas" w:hAnsi="Consolas" w:cs="Courier New"/>
-          <w:color w:val="000000"/>
-          <w:sz w:val="17"/>
-          <w:szCs w:val="17"/>
-        </w:rPr>
-        <w:t>scoreSprite</w:t>
+        <w:t xml:space="preserve">   scoreSprite</w:t>
       </w:r>
       <w:r>
         <w:rPr>
@@ -7271,7 +6717,6 @@
         </w:rPr>
         <w:t>rightJustify</w:t>
       </w:r>
-      <w:proofErr w:type="spellEnd"/>
       <w:r>
         <w:rPr>
           <w:rFonts w:ascii="Consolas" w:hAnsi="Consolas" w:cs="Courier New"/>
@@ -7332,17 +6777,7 @@
           <w:sz w:val="17"/>
           <w:szCs w:val="17"/>
         </w:rPr>
-        <w:t xml:space="preserve">   </w:t>
-      </w:r>
-      <w:proofErr w:type="spellStart"/>
-      <w:r>
-        <w:rPr>
-          <w:rFonts w:ascii="Consolas" w:hAnsi="Consolas" w:cs="Courier New"/>
-          <w:color w:val="000000"/>
-          <w:sz w:val="17"/>
-          <w:szCs w:val="17"/>
-        </w:rPr>
-        <w:t>scoreSprite</w:t>
+        <w:t xml:space="preserve">   scoreSprite</w:t>
       </w:r>
       <w:r>
         <w:rPr>
@@ -7362,7 +6797,6 @@
         </w:rPr>
         <w:t>topJustify</w:t>
       </w:r>
-      <w:proofErr w:type="spellEnd"/>
       <w:r>
         <w:rPr>
           <w:rFonts w:ascii="Consolas" w:hAnsi="Consolas" w:cs="Courier New"/>
@@ -7423,17 +6857,7 @@
           <w:sz w:val="17"/>
           <w:szCs w:val="17"/>
         </w:rPr>
-        <w:t xml:space="preserve">   </w:t>
-      </w:r>
-      <w:proofErr w:type="spellStart"/>
-      <w:r>
-        <w:rPr>
-          <w:rFonts w:ascii="Consolas" w:hAnsi="Consolas" w:cs="Courier New"/>
-          <w:color w:val="000000"/>
-          <w:sz w:val="17"/>
-          <w:szCs w:val="17"/>
-        </w:rPr>
-        <w:t>scoreSprite</w:t>
+        <w:t xml:space="preserve">   scoreSprite</w:t>
       </w:r>
       <w:r>
         <w:rPr>
@@ -7453,7 +6877,6 @@
         </w:rPr>
         <w:t>setLocation</w:t>
       </w:r>
-      <w:proofErr w:type="spellEnd"/>
       <w:r>
         <w:rPr>
           <w:rFonts w:ascii="Consolas" w:hAnsi="Consolas" w:cs="Courier New"/>
@@ -7710,19 +7133,8 @@
           <w:sz w:val="17"/>
           <w:szCs w:val="17"/>
         </w:rPr>
-        <w:t xml:space="preserve"> </w:t>
-      </w:r>
-      <w:proofErr w:type="spellStart"/>
-      <w:r>
-        <w:rPr>
-          <w:rFonts w:ascii="Consolas" w:hAnsi="Consolas" w:cs="Courier New"/>
-          <w:color w:val="000000"/>
-          <w:sz w:val="17"/>
-          <w:szCs w:val="17"/>
-        </w:rPr>
-        <w:t>addSprites</w:t>
-      </w:r>
-      <w:proofErr w:type="spellEnd"/>
+        <w:t xml:space="preserve"> addSprites</w:t>
+      </w:r>
       <w:r>
         <w:rPr>
           <w:rFonts w:ascii="Consolas" w:hAnsi="Consolas" w:cs="Courier New"/>
@@ -7845,17 +7257,7 @@
           <w:sz w:val="17"/>
           <w:szCs w:val="17"/>
         </w:rPr>
-        <w:t xml:space="preserve">      </w:t>
-      </w:r>
-      <w:proofErr w:type="spellStart"/>
-      <w:r>
-        <w:rPr>
-          <w:rFonts w:ascii="Consolas" w:hAnsi="Consolas" w:cs="Courier New"/>
-          <w:color w:val="000000"/>
-          <w:sz w:val="17"/>
-          <w:szCs w:val="17"/>
-        </w:rPr>
-        <w:t>canvas</w:t>
+        <w:t xml:space="preserve">      canvas</w:t>
       </w:r>
       <w:r>
         <w:rPr>
@@ -7875,7 +7277,6 @@
         </w:rPr>
         <w:t>addSprite</w:t>
       </w:r>
-      <w:proofErr w:type="spellEnd"/>
       <w:r>
         <w:rPr>
           <w:rFonts w:ascii="Consolas" w:hAnsi="Consolas" w:cs="Courier New"/>
@@ -7954,17 +7355,7 @@
           <w:sz w:val="17"/>
           <w:szCs w:val="17"/>
         </w:rPr>
-        <w:t xml:space="preserve">      </w:t>
-      </w:r>
-      <w:proofErr w:type="spellStart"/>
-      <w:r>
-        <w:rPr>
-          <w:rFonts w:ascii="Consolas" w:hAnsi="Consolas" w:cs="Courier New"/>
-          <w:color w:val="000000"/>
-          <w:sz w:val="17"/>
-          <w:szCs w:val="17"/>
-        </w:rPr>
-        <w:t>canvas</w:t>
+        <w:t xml:space="preserve">      canvas</w:t>
       </w:r>
       <w:r>
         <w:rPr>
@@ -7984,7 +7375,6 @@
         </w:rPr>
         <w:t>addSprite</w:t>
       </w:r>
-      <w:proofErr w:type="spellEnd"/>
       <w:r>
         <w:rPr>
           <w:rFonts w:ascii="Consolas" w:hAnsi="Consolas" w:cs="Courier New"/>
@@ -7994,7 +7384,6 @@
         </w:rPr>
         <w:t>(</w:t>
       </w:r>
-      <w:proofErr w:type="spellStart"/>
       <w:r>
         <w:rPr>
           <w:rFonts w:ascii="Consolas" w:hAnsi="Consolas" w:cs="Courier New"/>
@@ -8004,7 +7393,6 @@
         </w:rPr>
         <w:t>redDot</w:t>
       </w:r>
-      <w:proofErr w:type="spellEnd"/>
       <w:r>
         <w:rPr>
           <w:rFonts w:ascii="Consolas" w:hAnsi="Consolas" w:cs="Courier New"/>
@@ -8065,17 +7453,7 @@
           <w:sz w:val="17"/>
           <w:szCs w:val="17"/>
         </w:rPr>
-        <w:t xml:space="preserve">      </w:t>
-      </w:r>
-      <w:proofErr w:type="spellStart"/>
-      <w:r>
-        <w:rPr>
-          <w:rFonts w:ascii="Consolas" w:hAnsi="Consolas" w:cs="Courier New"/>
-          <w:color w:val="000000"/>
-          <w:sz w:val="17"/>
-          <w:szCs w:val="17"/>
-        </w:rPr>
-        <w:t>canvas</w:t>
+        <w:t xml:space="preserve">      canvas</w:t>
       </w:r>
       <w:r>
         <w:rPr>
@@ -8095,7 +7473,6 @@
         </w:rPr>
         <w:t>addSprite</w:t>
       </w:r>
-      <w:proofErr w:type="spellEnd"/>
       <w:r>
         <w:rPr>
           <w:rFonts w:ascii="Consolas" w:hAnsi="Consolas" w:cs="Courier New"/>
@@ -8105,7 +7482,6 @@
         </w:rPr>
         <w:t>(</w:t>
       </w:r>
-      <w:proofErr w:type="spellStart"/>
       <w:r>
         <w:rPr>
           <w:rFonts w:ascii="Consolas" w:hAnsi="Consolas" w:cs="Courier New"/>
@@ -8115,7 +7491,6 @@
         </w:rPr>
         <w:t>blueDot</w:t>
       </w:r>
-      <w:proofErr w:type="spellEnd"/>
       <w:r>
         <w:rPr>
           <w:rFonts w:ascii="Consolas" w:hAnsi="Consolas" w:cs="Courier New"/>
@@ -8176,17 +7551,7 @@
           <w:sz w:val="17"/>
           <w:szCs w:val="17"/>
         </w:rPr>
-        <w:t xml:space="preserve">      </w:t>
-      </w:r>
-      <w:proofErr w:type="spellStart"/>
-      <w:r>
-        <w:rPr>
-          <w:rFonts w:ascii="Consolas" w:hAnsi="Consolas" w:cs="Courier New"/>
-          <w:color w:val="000000"/>
-          <w:sz w:val="17"/>
-          <w:szCs w:val="17"/>
-        </w:rPr>
-        <w:t>canvas</w:t>
+        <w:t xml:space="preserve">      canvas</w:t>
       </w:r>
       <w:r>
         <w:rPr>
@@ -8206,7 +7571,6 @@
         </w:rPr>
         <w:t>addSprite</w:t>
       </w:r>
-      <w:proofErr w:type="spellEnd"/>
       <w:r>
         <w:rPr>
           <w:rFonts w:ascii="Consolas" w:hAnsi="Consolas" w:cs="Courier New"/>
@@ -8216,7 +7580,6 @@
         </w:rPr>
         <w:t>(</w:t>
       </w:r>
-      <w:proofErr w:type="spellStart"/>
       <w:r>
         <w:rPr>
           <w:rFonts w:ascii="Consolas" w:hAnsi="Consolas" w:cs="Courier New"/>
@@ -8226,7 +7589,6 @@
         </w:rPr>
         <w:t>scoreSprite</w:t>
       </w:r>
-      <w:proofErr w:type="spellEnd"/>
       <w:r>
         <w:rPr>
           <w:rFonts w:ascii="Consolas" w:hAnsi="Consolas" w:cs="Courier New"/>
@@ -8438,19 +7800,8 @@
           <w:sz w:val="17"/>
           <w:szCs w:val="17"/>
         </w:rPr>
-        <w:t xml:space="preserve"> </w:t>
-      </w:r>
-      <w:proofErr w:type="spellStart"/>
-      <w:r>
-        <w:rPr>
-          <w:rFonts w:ascii="Consolas" w:hAnsi="Consolas" w:cs="Courier New"/>
-          <w:color w:val="000000"/>
-          <w:sz w:val="17"/>
-          <w:szCs w:val="17"/>
-        </w:rPr>
-        <w:t>handleCollisions</w:t>
-      </w:r>
-      <w:proofErr w:type="spellEnd"/>
+        <w:t xml:space="preserve"> handleCollisions</w:t>
+      </w:r>
       <w:r>
         <w:rPr>
           <w:rFonts w:ascii="Consolas" w:hAnsi="Consolas" w:cs="Courier New"/>
@@ -8611,7 +7962,6 @@
         </w:rPr>
         <w:t>(</w:t>
       </w:r>
-      <w:proofErr w:type="spellStart"/>
       <w:r>
         <w:rPr>
           <w:rFonts w:ascii="Consolas" w:hAnsi="Consolas" w:cs="Courier New"/>
@@ -8639,7 +7989,6 @@
         </w:rPr>
         <w:t>intersects</w:t>
       </w:r>
-      <w:proofErr w:type="spellEnd"/>
       <w:r>
         <w:rPr>
           <w:rFonts w:ascii="Consolas" w:hAnsi="Consolas" w:cs="Courier New"/>
@@ -8649,7 +7998,6 @@
         </w:rPr>
         <w:t>(</w:t>
       </w:r>
-      <w:proofErr w:type="spellStart"/>
       <w:r>
         <w:rPr>
           <w:rFonts w:ascii="Consolas" w:hAnsi="Consolas" w:cs="Courier New"/>
@@ -8659,7 +8007,6 @@
         </w:rPr>
         <w:t>blueDot</w:t>
       </w:r>
-      <w:proofErr w:type="spellEnd"/>
       <w:r>
         <w:rPr>
           <w:rFonts w:ascii="Consolas" w:hAnsi="Consolas" w:cs="Courier New"/>
@@ -8791,17 +8138,7 @@
           <w:sz w:val="17"/>
           <w:szCs w:val="17"/>
         </w:rPr>
-        <w:t xml:space="preserve">          </w:t>
-      </w:r>
-      <w:proofErr w:type="spellStart"/>
-      <w:r>
-        <w:rPr>
-          <w:rFonts w:ascii="Consolas" w:hAnsi="Consolas" w:cs="Courier New"/>
-          <w:color w:val="000000"/>
-          <w:sz w:val="17"/>
-          <w:szCs w:val="17"/>
-        </w:rPr>
-        <w:t>blueDot</w:t>
+        <w:t xml:space="preserve">          blueDot</w:t>
       </w:r>
       <w:r>
         <w:rPr>
@@ -8821,7 +8158,6 @@
         </w:rPr>
         <w:t>setLocation</w:t>
       </w:r>
-      <w:proofErr w:type="spellEnd"/>
       <w:r>
         <w:rPr>
           <w:rFonts w:ascii="Consolas" w:hAnsi="Consolas" w:cs="Courier New"/>
@@ -8882,17 +8218,7 @@
           <w:sz w:val="17"/>
           <w:szCs w:val="17"/>
         </w:rPr>
-        <w:t xml:space="preserve">          </w:t>
-      </w:r>
-      <w:proofErr w:type="spellStart"/>
-      <w:r>
-        <w:rPr>
-          <w:rFonts w:ascii="Consolas" w:hAnsi="Consolas" w:cs="Courier New"/>
-          <w:color w:val="000000"/>
-          <w:sz w:val="17"/>
-          <w:szCs w:val="17"/>
-        </w:rPr>
-        <w:t>random</w:t>
+        <w:t xml:space="preserve">          random</w:t>
       </w:r>
       <w:r>
         <w:rPr>
@@ -8912,7 +8238,6 @@
         </w:rPr>
         <w:t>nextDouble</w:t>
       </w:r>
-      <w:proofErr w:type="spellEnd"/>
       <w:r>
         <w:rPr>
           <w:rFonts w:ascii="Consolas" w:hAnsi="Consolas" w:cs="Courier New"/>
@@ -8973,17 +8298,7 @@
           <w:sz w:val="17"/>
           <w:szCs w:val="17"/>
         </w:rPr>
-        <w:t xml:space="preserve">          </w:t>
-      </w:r>
-      <w:proofErr w:type="spellStart"/>
-      <w:r>
-        <w:rPr>
-          <w:rFonts w:ascii="Consolas" w:hAnsi="Consolas" w:cs="Courier New"/>
-          <w:color w:val="000000"/>
-          <w:sz w:val="17"/>
-          <w:szCs w:val="17"/>
-        </w:rPr>
-        <w:t>random</w:t>
+        <w:t xml:space="preserve">          random</w:t>
       </w:r>
       <w:r>
         <w:rPr>
@@ -9003,7 +8318,6 @@
         </w:rPr>
         <w:t>nextDouble</w:t>
       </w:r>
-      <w:proofErr w:type="spellEnd"/>
       <w:r>
         <w:rPr>
           <w:rFonts w:ascii="Consolas" w:hAnsi="Consolas" w:cs="Courier New"/>
@@ -9064,19 +8378,8 @@
           <w:sz w:val="17"/>
           <w:szCs w:val="17"/>
         </w:rPr>
-        <w:t xml:space="preserve">          </w:t>
-      </w:r>
-      <w:proofErr w:type="spellStart"/>
-      <w:r>
-        <w:rPr>
-          <w:rFonts w:ascii="Consolas" w:hAnsi="Consolas" w:cs="Courier New"/>
-          <w:color w:val="000000"/>
-          <w:sz w:val="17"/>
-          <w:szCs w:val="17"/>
-        </w:rPr>
-        <w:t>blueScore</w:t>
-      </w:r>
-      <w:proofErr w:type="spellEnd"/>
+        <w:t xml:space="preserve">          blueScore</w:t>
+      </w:r>
       <w:r>
         <w:rPr>
           <w:rFonts w:ascii="Consolas" w:hAnsi="Consolas" w:cs="Courier New"/>
@@ -9137,17 +8440,7 @@
           <w:sz w:val="17"/>
           <w:szCs w:val="17"/>
         </w:rPr>
-        <w:t xml:space="preserve">          </w:t>
-      </w:r>
-      <w:proofErr w:type="spellStart"/>
-      <w:r>
-        <w:rPr>
-          <w:rFonts w:ascii="Consolas" w:hAnsi="Consolas" w:cs="Courier New"/>
-          <w:color w:val="000000"/>
-          <w:sz w:val="17"/>
-          <w:szCs w:val="17"/>
-        </w:rPr>
-        <w:t>scoreSprite</w:t>
+        <w:t xml:space="preserve">          scoreSprite</w:t>
       </w:r>
       <w:r>
         <w:rPr>
@@ -9167,7 +8460,6 @@
         </w:rPr>
         <w:t>setText</w:t>
       </w:r>
-      <w:proofErr w:type="spellEnd"/>
       <w:r>
         <w:rPr>
           <w:rFonts w:ascii="Consolas" w:hAnsi="Consolas" w:cs="Courier New"/>
@@ -9211,27 +8503,7 @@
           <w:sz w:val="17"/>
           <w:szCs w:val="17"/>
         </w:rPr>
-        <w:t xml:space="preserve"> </w:t>
-      </w:r>
-      <w:proofErr w:type="spellStart"/>
-      <w:r>
-        <w:rPr>
-          <w:rFonts w:ascii="Consolas" w:hAnsi="Consolas" w:cs="Courier New"/>
-          <w:color w:val="000000"/>
-          <w:sz w:val="17"/>
-          <w:szCs w:val="17"/>
-        </w:rPr>
-        <w:t>redScore</w:t>
-      </w:r>
-      <w:proofErr w:type="spellEnd"/>
-      <w:r>
-        <w:rPr>
-          <w:rFonts w:ascii="Consolas" w:hAnsi="Consolas" w:cs="Courier New"/>
-          <w:color w:val="000000"/>
-          <w:sz w:val="17"/>
-          <w:szCs w:val="17"/>
-        </w:rPr>
-        <w:t xml:space="preserve"> </w:t>
+        <w:t xml:space="preserve"> redScore </w:t>
       </w:r>
       <w:r>
         <w:rPr>
@@ -9338,19 +8610,8 @@
           <w:sz w:val="17"/>
           <w:szCs w:val="17"/>
         </w:rPr>
-        <w:t xml:space="preserve"> </w:t>
-      </w:r>
-      <w:proofErr w:type="spellStart"/>
-      <w:r>
-        <w:rPr>
-          <w:rFonts w:ascii="Consolas" w:hAnsi="Consolas" w:cs="Courier New"/>
-          <w:color w:val="000000"/>
-          <w:sz w:val="17"/>
-          <w:szCs w:val="17"/>
-        </w:rPr>
-        <w:t>blueScore</w:t>
-      </w:r>
-      <w:proofErr w:type="spellEnd"/>
+        <w:t xml:space="preserve"> blueScore</w:t>
+      </w:r>
       <w:r>
         <w:rPr>
           <w:rFonts w:ascii="Consolas" w:hAnsi="Consolas" w:cs="Courier New"/>
@@ -9502,7 +8763,6 @@
         </w:rPr>
         <w:t>(</w:t>
       </w:r>
-      <w:proofErr w:type="spellStart"/>
       <w:r>
         <w:rPr>
           <w:rFonts w:ascii="Consolas" w:hAnsi="Consolas" w:cs="Courier New"/>
@@ -9530,7 +8790,6 @@
         </w:rPr>
         <w:t>intersects</w:t>
       </w:r>
-      <w:proofErr w:type="spellEnd"/>
       <w:r>
         <w:rPr>
           <w:rFonts w:ascii="Consolas" w:hAnsi="Consolas" w:cs="Courier New"/>
@@ -9540,7 +8799,6 @@
         </w:rPr>
         <w:t>(</w:t>
       </w:r>
-      <w:proofErr w:type="spellStart"/>
       <w:r>
         <w:rPr>
           <w:rFonts w:ascii="Consolas" w:hAnsi="Consolas" w:cs="Courier New"/>
@@ -9550,7 +8808,6 @@
         </w:rPr>
         <w:t>redDot</w:t>
       </w:r>
-      <w:proofErr w:type="spellEnd"/>
       <w:r>
         <w:rPr>
           <w:rFonts w:ascii="Consolas" w:hAnsi="Consolas" w:cs="Courier New"/>
@@ -9682,17 +8939,7 @@
           <w:sz w:val="17"/>
           <w:szCs w:val="17"/>
         </w:rPr>
-        <w:t xml:space="preserve">          </w:t>
-      </w:r>
-      <w:proofErr w:type="spellStart"/>
-      <w:r>
-        <w:rPr>
-          <w:rFonts w:ascii="Consolas" w:hAnsi="Consolas" w:cs="Courier New"/>
-          <w:color w:val="000000"/>
-          <w:sz w:val="17"/>
-          <w:szCs w:val="17"/>
-        </w:rPr>
-        <w:t>redDot</w:t>
+        <w:t xml:space="preserve">          redDot</w:t>
       </w:r>
       <w:r>
         <w:rPr>
@@ -9712,7 +8959,6 @@
         </w:rPr>
         <w:t>setLocation</w:t>
       </w:r>
-      <w:proofErr w:type="spellEnd"/>
       <w:r>
         <w:rPr>
           <w:rFonts w:ascii="Consolas" w:hAnsi="Consolas" w:cs="Courier New"/>
@@ -9773,17 +9019,7 @@
           <w:sz w:val="17"/>
           <w:szCs w:val="17"/>
         </w:rPr>
-        <w:t xml:space="preserve">          </w:t>
-      </w:r>
-      <w:proofErr w:type="spellStart"/>
-      <w:r>
-        <w:rPr>
-          <w:rFonts w:ascii="Consolas" w:hAnsi="Consolas" w:cs="Courier New"/>
-          <w:color w:val="000000"/>
-          <w:sz w:val="17"/>
-          <w:szCs w:val="17"/>
-        </w:rPr>
-        <w:t>random</w:t>
+        <w:t xml:space="preserve">          random</w:t>
       </w:r>
       <w:r>
         <w:rPr>
@@ -9803,7 +9039,6 @@
         </w:rPr>
         <w:t>nextDouble</w:t>
       </w:r>
-      <w:proofErr w:type="spellEnd"/>
       <w:r>
         <w:rPr>
           <w:rFonts w:ascii="Consolas" w:hAnsi="Consolas" w:cs="Courier New"/>
@@ -9864,17 +9099,7 @@
           <w:sz w:val="17"/>
           <w:szCs w:val="17"/>
         </w:rPr>
-        <w:t xml:space="preserve">          </w:t>
-      </w:r>
-      <w:proofErr w:type="spellStart"/>
-      <w:r>
-        <w:rPr>
-          <w:rFonts w:ascii="Consolas" w:hAnsi="Consolas" w:cs="Courier New"/>
-          <w:color w:val="000000"/>
-          <w:sz w:val="17"/>
-          <w:szCs w:val="17"/>
-        </w:rPr>
-        <w:t>random</w:t>
+        <w:t xml:space="preserve">          random</w:t>
       </w:r>
       <w:r>
         <w:rPr>
@@ -9894,7 +9119,6 @@
         </w:rPr>
         <w:t>nextDouble</w:t>
       </w:r>
-      <w:proofErr w:type="spellEnd"/>
       <w:r>
         <w:rPr>
           <w:rFonts w:ascii="Consolas" w:hAnsi="Consolas" w:cs="Courier New"/>
@@ -9955,19 +9179,8 @@
           <w:sz w:val="17"/>
           <w:szCs w:val="17"/>
         </w:rPr>
-        <w:t xml:space="preserve">          </w:t>
-      </w:r>
-      <w:proofErr w:type="spellStart"/>
-      <w:r>
-        <w:rPr>
-          <w:rFonts w:ascii="Consolas" w:hAnsi="Consolas" w:cs="Courier New"/>
-          <w:color w:val="000000"/>
-          <w:sz w:val="17"/>
-          <w:szCs w:val="17"/>
-        </w:rPr>
-        <w:t>redScore</w:t>
-      </w:r>
-      <w:proofErr w:type="spellEnd"/>
+        <w:t xml:space="preserve">          redScore</w:t>
+      </w:r>
       <w:r>
         <w:rPr>
           <w:rFonts w:ascii="Consolas" w:hAnsi="Consolas" w:cs="Courier New"/>
@@ -10028,17 +9241,7 @@
           <w:sz w:val="17"/>
           <w:szCs w:val="17"/>
         </w:rPr>
-        <w:t xml:space="preserve">          </w:t>
-      </w:r>
-      <w:proofErr w:type="spellStart"/>
-      <w:r>
-        <w:rPr>
-          <w:rFonts w:ascii="Consolas" w:hAnsi="Consolas" w:cs="Courier New"/>
-          <w:color w:val="000000"/>
-          <w:sz w:val="17"/>
-          <w:szCs w:val="17"/>
-        </w:rPr>
-        <w:t>scoreSprite</w:t>
+        <w:t xml:space="preserve">          scoreSprite</w:t>
       </w:r>
       <w:r>
         <w:rPr>
@@ -10058,7 +9261,6 @@
         </w:rPr>
         <w:t>setText</w:t>
       </w:r>
-      <w:proofErr w:type="spellEnd"/>
       <w:r>
         <w:rPr>
           <w:rFonts w:ascii="Consolas" w:hAnsi="Consolas" w:cs="Courier New"/>
@@ -10102,27 +9304,7 @@
           <w:sz w:val="17"/>
           <w:szCs w:val="17"/>
         </w:rPr>
-        <w:t xml:space="preserve"> </w:t>
-      </w:r>
-      <w:proofErr w:type="spellStart"/>
-      <w:r>
-        <w:rPr>
-          <w:rFonts w:ascii="Consolas" w:hAnsi="Consolas" w:cs="Courier New"/>
-          <w:color w:val="000000"/>
-          <w:sz w:val="17"/>
-          <w:szCs w:val="17"/>
-        </w:rPr>
-        <w:t>redScore</w:t>
-      </w:r>
-      <w:proofErr w:type="spellEnd"/>
-      <w:r>
-        <w:rPr>
-          <w:rFonts w:ascii="Consolas" w:hAnsi="Consolas" w:cs="Courier New"/>
-          <w:color w:val="000000"/>
-          <w:sz w:val="17"/>
-          <w:szCs w:val="17"/>
-        </w:rPr>
-        <w:t xml:space="preserve"> </w:t>
+        <w:t xml:space="preserve"> redScore </w:t>
       </w:r>
       <w:r>
         <w:rPr>
@@ -10229,19 +9411,8 @@
           <w:sz w:val="17"/>
           <w:szCs w:val="17"/>
         </w:rPr>
-        <w:t xml:space="preserve"> </w:t>
-      </w:r>
-      <w:proofErr w:type="spellStart"/>
-      <w:r>
-        <w:rPr>
-          <w:rFonts w:ascii="Consolas" w:hAnsi="Consolas" w:cs="Courier New"/>
-          <w:color w:val="000000"/>
-          <w:sz w:val="17"/>
-          <w:szCs w:val="17"/>
-        </w:rPr>
-        <w:t>blueScore</w:t>
-      </w:r>
-      <w:proofErr w:type="spellEnd"/>
+        <w:t xml:space="preserve"> blueScore</w:t>
+      </w:r>
       <w:r>
         <w:rPr>
           <w:rFonts w:ascii="Consolas" w:hAnsi="Consolas" w:cs="Courier New"/>

</xml_diff>